<commit_message>
Update tests and documentation.
</commit_message>
<xml_diff>
--- a/deploy/docs/LANDIS-II Net Ecosystem CN Succession v5.0 User Guide.docx
+++ b/deploy/docs/LANDIS-II Net Ecosystem CN Succession v5.0 User Guide.docx
@@ -1,6 +1,6 @@
 
 <file path=word/document.xml><?xml version="1.0" encoding="utf-8"?>
-<w:document xmlns:wpc="http://schemas.microsoft.com/office/word/2010/wordprocessingCanvas" xmlns:mc="http://schemas.openxmlformats.org/markup-compatibility/2006" xmlns:o="urn:schemas-microsoft-com:office:office" xmlns:r="http://schemas.openxmlformats.org/officeDocument/2006/relationships" xmlns:m="http://schemas.openxmlformats.org/officeDocument/2006/math" xmlns:v="urn:schemas-microsoft-com:vml" xmlns:wp14="http://schemas.microsoft.com/office/word/2010/wordprocessingDrawing" xmlns:wp="http://schemas.openxmlformats.org/drawingml/2006/wordprocessingDrawing" xmlns:w10="urn:schemas-microsoft-com:office:word" xmlns:w="http://schemas.openxmlformats.org/wordprocessingml/2006/main" xmlns:w14="http://schemas.microsoft.com/office/word/2010/wordml" xmlns:w15="http://schemas.microsoft.com/office/word/2012/wordml" xmlns:wpg="http://schemas.microsoft.com/office/word/2010/wordprocessingGroup" xmlns:wpi="http://schemas.microsoft.com/office/word/2010/wordprocessingInk" xmlns:wne="http://schemas.microsoft.com/office/word/2006/wordml" xmlns:wps="http://schemas.microsoft.com/office/word/2010/wordprocessingShape" mc:Ignorable="w14 w15 wp14">
+<w:document xmlns:wpc="http://schemas.microsoft.com/office/word/2010/wordprocessingCanvas" xmlns:cx="http://schemas.microsoft.com/office/drawing/2014/chartex" xmlns:cx1="http://schemas.microsoft.com/office/drawing/2015/9/8/chartex" xmlns:mc="http://schemas.openxmlformats.org/markup-compatibility/2006" xmlns:o="urn:schemas-microsoft-com:office:office" xmlns:r="http://schemas.openxmlformats.org/officeDocument/2006/relationships" xmlns:m="http://schemas.openxmlformats.org/officeDocument/2006/math" xmlns:v="urn:schemas-microsoft-com:vml" xmlns:wp14="http://schemas.microsoft.com/office/word/2010/wordprocessingDrawing" xmlns:wp="http://schemas.openxmlformats.org/drawingml/2006/wordprocessingDrawing" xmlns:w10="urn:schemas-microsoft-com:office:word" xmlns:w="http://schemas.openxmlformats.org/wordprocessingml/2006/main" xmlns:w14="http://schemas.microsoft.com/office/word/2010/wordml" xmlns:w15="http://schemas.microsoft.com/office/word/2012/wordml" xmlns:w16se="http://schemas.microsoft.com/office/word/2015/wordml/symex" xmlns:wpg="http://schemas.microsoft.com/office/word/2010/wordprocessingGroup" xmlns:wpi="http://schemas.microsoft.com/office/word/2010/wordprocessingInk" xmlns:wne="http://schemas.microsoft.com/office/word/2006/wordml" xmlns:wps="http://schemas.microsoft.com/office/word/2010/wordprocessingShape" mc:Ignorable="w14 w15 w16se wp14">
   <w:body>
     <w:p>
       <w:pPr>
@@ -195,7 +195,7 @@
         <w:rPr>
           <w:noProof/>
         </w:rPr>
-        <w:t>March 30, 2018</w:t>
+        <w:t>April 17, 2018</w:t>
       </w:r>
       <w:r>
         <w:rPr>
@@ -9639,7 +9639,61 @@
         <w:t xml:space="preserve">Succession Extension </w:t>
       </w:r>
       <w:r>
-        <w:t xml:space="preserve">is a hybrid between the Century soil model </w:t>
+        <w:t>calculates how c</w:t>
+      </w:r>
+      <w:r>
+        <w:t xml:space="preserve">ohorts </w:t>
+      </w:r>
+      <w:r>
+        <w:t xml:space="preserve">grow, </w:t>
+      </w:r>
+      <w:r>
+        <w:t>reproduce, age, and die</w:t>
+      </w:r>
+      <w:r>
+        <w:t xml:space="preserve"> (Scheller et al. 2011)</w:t>
+      </w:r>
+      <w:r>
+        <w:t xml:space="preserve">.  </w:t>
+      </w:r>
+      <w:r>
+        <w:t>D</w:t>
+      </w:r>
+      <w:r>
+        <w:t xml:space="preserve">ead biomass </w:t>
+      </w:r>
+      <w:r>
+        <w:t xml:space="preserve">is tracked </w:t>
+      </w:r>
+      <w:r>
+        <w:t xml:space="preserve">over time, divided into </w:t>
+      </w:r>
+      <w:r>
+        <w:t>four pools:  surface wood, soil wood (dead coarse roots), surface litter</w:t>
+      </w:r>
+      <w:r>
+        <w:t xml:space="preserve"> (dead leaves)</w:t>
+      </w:r>
+      <w:r>
+        <w:t>, and soil litter</w:t>
+      </w:r>
+      <w:r>
+        <w:t xml:space="preserve"> (dead fine roots)</w:t>
+      </w:r>
+      <w:r>
+        <w:t>.  In addition, three principle soil pools:  fast (</w:t>
+      </w:r>
+      <w:r>
+        <w:t>soil organic matter (SOM)</w:t>
+      </w:r>
+      <w:r>
+        <w:t xml:space="preserve"> 1), slow (SOM2), and passive (SOM3) are simulated</w:t>
+      </w:r>
+      <w:r>
+        <w:t>, following the</w:t>
+      </w:r>
+      <w:r>
+        <w:t xml:space="preserve"> Century soil model </w:t>
       </w:r>
       <w:r>
         <w:fldChar w:fldCharType="begin"/>
@@ -9755,84 +9809,26 @@
       <w:r>
         <w:fldChar w:fldCharType="end"/>
       </w:r>
-      <w:r>
-        <w:t xml:space="preserve"> and the LANDIS-II Biomass Succession extension (Scheller and Mladenoff </w:t>
-      </w:r>
-      <w:r>
-        <w:t xml:space="preserve">2004).  </w:t>
+      <w:bookmarkStart w:id="4" w:name="_GoBack"/>
+      <w:bookmarkEnd w:id="4"/>
+      <w:r>
+        <w:t xml:space="preserve">.  </w:t>
+      </w:r>
+    </w:p>
+    <w:p>
+      <w:pPr>
+        <w:pStyle w:val="textbody"/>
+      </w:pPr>
+      <w:r>
+        <w:t xml:space="preserve">For </w:t>
+      </w:r>
+      <w:r>
+        <w:t xml:space="preserve">a schematic drawing of the </w:t>
       </w:r>
       <w:r>
         <w:t>NECN</w:t>
       </w:r>
       <w:r>
-        <w:t xml:space="preserve"> </w:t>
-      </w:r>
-      <w:r>
-        <w:t>Succession calculates how c</w:t>
-      </w:r>
-      <w:r>
-        <w:t xml:space="preserve">ohorts </w:t>
-      </w:r>
-      <w:r>
-        <w:t xml:space="preserve">grow, </w:t>
-      </w:r>
-      <w:r>
-        <w:t>reproduce, age, and die</w:t>
-      </w:r>
-      <w:r>
-        <w:t xml:space="preserve"> (Scheller et al. 2011)</w:t>
-      </w:r>
-      <w:r>
-        <w:t xml:space="preserve">.  </w:t>
-      </w:r>
-      <w:r>
-        <w:t>D</w:t>
-      </w:r>
-      <w:r>
-        <w:t xml:space="preserve">ead biomass </w:t>
-      </w:r>
-      <w:r>
-        <w:t xml:space="preserve">is tracked </w:t>
-      </w:r>
-      <w:r>
-        <w:t xml:space="preserve">over time, divided into </w:t>
-      </w:r>
-      <w:r>
-        <w:t>four pools:  surface wood, soil wood (dead coarse roots), surface litter</w:t>
-      </w:r>
-      <w:r>
-        <w:t xml:space="preserve"> (dead leaves)</w:t>
-      </w:r>
-      <w:r>
-        <w:t>, and soil litter</w:t>
-      </w:r>
-      <w:r>
-        <w:t xml:space="preserve"> (dead fine roots)</w:t>
-      </w:r>
-      <w:r>
-        <w:t>.  In addition, three principle soil pools:  fast (</w:t>
-      </w:r>
-      <w:r>
-        <w:t>soil organic matter (SOM)</w:t>
-      </w:r>
-      <w:r>
-        <w:t xml:space="preserve"> 1), slow (SOM2), and passive (SOM3) are simulated.  </w:t>
-      </w:r>
-    </w:p>
-    <w:p>
-      <w:pPr>
-        <w:pStyle w:val="textbody"/>
-      </w:pPr>
-      <w:r>
-        <w:t xml:space="preserve">For </w:t>
-      </w:r>
-      <w:r>
-        <w:t xml:space="preserve">a schematic drawing of the </w:t>
-      </w:r>
-      <w:r>
-        <w:t>NECN</w:t>
-      </w:r>
-      <w:r>
         <w:t xml:space="preserve"> exten</w:t>
       </w:r>
       <w:r>
@@ -9850,12 +9846,12 @@
         </w:tabs>
         <w:ind w:left="1170" w:hanging="1170"/>
       </w:pPr>
-      <w:bookmarkStart w:id="4" w:name="_Toc510171705"/>
-      <w:bookmarkStart w:id="5" w:name="_Toc357416400"/>
+      <w:bookmarkStart w:id="5" w:name="_Toc510171705"/>
+      <w:bookmarkStart w:id="6" w:name="_Toc357416400"/>
       <w:r>
         <w:t>Version 5.0</w:t>
       </w:r>
-      <w:bookmarkEnd w:id="4"/>
+      <w:bookmarkEnd w:id="5"/>
     </w:p>
     <w:p>
       <w:pPr>
@@ -9934,10 +9930,7 @@
         </w:numPr>
       </w:pPr>
       <w:r>
-        <w:t xml:space="preserve">Growth-related mortality is now a function of ANPP, similar to the algorithms in Biomass Succession.  </w:t>
-      </w:r>
-      <w:r>
-        <w:t>Prior versions had user-defined growth mortality.</w:t>
+        <w:t>Growth-related mortality is now a function of ANPP, similar to the algorithms in Biomass Succession.  Prior versions had user-defined growth mortality.</w:t>
       </w:r>
     </w:p>
     <w:p>
@@ -9948,12 +9941,12 @@
         </w:tabs>
         <w:ind w:left="1170" w:hanging="1170"/>
       </w:pPr>
-      <w:bookmarkStart w:id="6" w:name="_Toc510171706"/>
+      <w:bookmarkStart w:id="7" w:name="_Toc510171706"/>
       <w:r>
         <w:t>Cohort Reproduction – Probability of Establishment</w:t>
       </w:r>
-      <w:bookmarkEnd w:id="5"/>
       <w:bookmarkEnd w:id="6"/>
+      <w:bookmarkEnd w:id="7"/>
     </w:p>
     <w:p>
       <w:pPr>
@@ -9988,11 +9981,11 @@
         <w:t>site-scale</w:t>
       </w:r>
       <w:r>
-        <w:t xml:space="preserve"> limits to </w:t>
+        <w:t xml:space="preserve"> limits to species establishment in that the requisite parameters vary by ecoregion.  </w:t>
       </w:r>
       <w:r>
         <w:lastRenderedPageBreak/>
-        <w:t xml:space="preserve">species establishment in that the requisite parameters vary by ecoregion.  Available light is calculated as a function of LAI (via the MaximumLAI table, described below) and is included as a part of the </w:t>
+        <w:t xml:space="preserve">Available light is calculated as a function of LAI (via the MaximumLAI table, described below) and is included as a part of the </w:t>
       </w:r>
       <w:r>
         <w:rPr>
@@ -10012,11 +10005,11 @@
         </w:tabs>
         <w:ind w:left="1170" w:hanging="1170"/>
       </w:pPr>
-      <w:bookmarkStart w:id="7" w:name="_Toc510171707"/>
+      <w:bookmarkStart w:id="8" w:name="_Toc510171707"/>
       <w:r>
         <w:t>Cohort Growth</w:t>
       </w:r>
-      <w:bookmarkEnd w:id="7"/>
+      <w:bookmarkEnd w:id="8"/>
     </w:p>
     <w:p>
       <w:pPr>
@@ -10094,14 +10087,14 @@
         </w:tabs>
         <w:ind w:left="1170" w:hanging="1170"/>
       </w:pPr>
-      <w:bookmarkStart w:id="8" w:name="_Toc510171708"/>
+      <w:bookmarkStart w:id="9" w:name="_Toc510171708"/>
       <w:r>
         <w:t xml:space="preserve">Soil and </w:t>
       </w:r>
       <w:r>
         <w:t>Dead Biomass Decay</w:t>
       </w:r>
-      <w:bookmarkEnd w:id="8"/>
+      <w:bookmarkEnd w:id="9"/>
     </w:p>
     <w:p>
       <w:pPr>
@@ -10166,14 +10159,14 @@
         </w:tabs>
         <w:ind w:left="1170" w:hanging="1170"/>
       </w:pPr>
-      <w:bookmarkStart w:id="9" w:name="_Toc510171709"/>
+      <w:bookmarkStart w:id="10" w:name="_Toc510171709"/>
       <w:r>
         <w:t>Initializing Biomass</w:t>
       </w:r>
       <w:r>
         <w:t xml:space="preserve"> and Soil Properties</w:t>
       </w:r>
-      <w:bookmarkEnd w:id="9"/>
+      <w:bookmarkEnd w:id="10"/>
     </w:p>
     <w:p>
       <w:pPr>
@@ -10266,11 +10259,11 @@
         </w:tabs>
         <w:ind w:left="1170" w:hanging="1170"/>
       </w:pPr>
-      <w:bookmarkStart w:id="10" w:name="_Toc510171710"/>
+      <w:bookmarkStart w:id="11" w:name="_Toc510171710"/>
       <w:r>
         <w:t>Interactions with Disturbances</w:t>
       </w:r>
-      <w:bookmarkEnd w:id="10"/>
+      <w:bookmarkEnd w:id="11"/>
     </w:p>
     <w:p>
       <w:pPr>
@@ -10304,20 +10297,23 @@
         <w:t xml:space="preserve"> </w:t>
       </w:r>
       <w:r>
+        <w:t xml:space="preserve">Succession.  Although </w:t>
+      </w:r>
+      <w:r>
+        <w:t xml:space="preserve">the wind </w:t>
+      </w:r>
+      <w:r>
+        <w:t xml:space="preserve">disturbance extension is </w:t>
+      </w:r>
+      <w:r>
+        <w:t xml:space="preserve">not </w:t>
+      </w:r>
+      <w:r>
+        <w:t xml:space="preserve">‘biomass </w:t>
+      </w:r>
+      <w:r>
         <w:lastRenderedPageBreak/>
-        <w:t xml:space="preserve">Succession.  Although </w:t>
-      </w:r>
-      <w:r>
-        <w:t xml:space="preserve">the wind </w:t>
-      </w:r>
-      <w:r>
-        <w:t xml:space="preserve">disturbance extension is </w:t>
-      </w:r>
-      <w:r>
-        <w:t xml:space="preserve">not </w:t>
-      </w:r>
-      <w:r>
-        <w:t xml:space="preserve">‘biomass aware’, </w:t>
+        <w:t xml:space="preserve">aware’, </w:t>
       </w:r>
       <w:r>
         <w:t xml:space="preserve">the extension </w:t>
@@ -10340,11 +10336,11 @@
         </w:tabs>
         <w:ind w:left="1170" w:hanging="1170"/>
       </w:pPr>
-      <w:bookmarkStart w:id="11" w:name="_Toc510171711"/>
+      <w:bookmarkStart w:id="12" w:name="_Toc510171711"/>
       <w:r>
         <w:t>Available Light</w:t>
       </w:r>
-      <w:bookmarkEnd w:id="11"/>
+      <w:bookmarkEnd w:id="12"/>
     </w:p>
     <w:p>
       <w:pPr>
@@ -10380,11 +10376,11 @@
         </w:tabs>
         <w:ind w:left="1170" w:hanging="1170"/>
       </w:pPr>
-      <w:bookmarkStart w:id="12" w:name="_Toc510171712"/>
+      <w:bookmarkStart w:id="13" w:name="_Toc510171712"/>
       <w:r>
         <w:t>Cohort Reproduction – Disturbance Interactions</w:t>
       </w:r>
-      <w:bookmarkEnd w:id="12"/>
+      <w:bookmarkEnd w:id="13"/>
     </w:p>
     <w:p>
       <w:pPr>
@@ -10402,11 +10398,11 @@
         </w:tabs>
         <w:ind w:left="1170" w:hanging="1170"/>
       </w:pPr>
-      <w:bookmarkStart w:id="13" w:name="_Toc510171713"/>
+      <w:bookmarkStart w:id="14" w:name="_Toc510171713"/>
       <w:r>
         <w:t>Cohort Reproduction – Initial Biomass</w:t>
       </w:r>
-      <w:bookmarkEnd w:id="13"/>
+      <w:bookmarkEnd w:id="14"/>
     </w:p>
     <w:p>
       <w:pPr>
@@ -10424,11 +10420,11 @@
         </w:tabs>
         <w:ind w:left="1166" w:hanging="1166"/>
       </w:pPr>
-      <w:bookmarkStart w:id="14" w:name="_Toc510171714"/>
+      <w:bookmarkStart w:id="15" w:name="_Toc510171714"/>
       <w:r>
         <w:t>Cohort Senescence</w:t>
       </w:r>
-      <w:bookmarkEnd w:id="14"/>
+      <w:bookmarkEnd w:id="15"/>
     </w:p>
     <w:p>
       <w:pPr>
@@ -10446,11 +10442,11 @@
         </w:tabs>
         <w:ind w:left="1170" w:hanging="1170"/>
       </w:pPr>
-      <w:bookmarkStart w:id="15" w:name="_Toc510171715"/>
+      <w:bookmarkStart w:id="16" w:name="_Toc510171715"/>
       <w:r>
         <w:t>Major Releases</w:t>
       </w:r>
-      <w:bookmarkEnd w:id="15"/>
+      <w:bookmarkEnd w:id="16"/>
     </w:p>
     <w:p>
       <w:pPr>
@@ -10460,12 +10456,12 @@
         </w:tabs>
         <w:ind w:left="1166" w:hanging="1166"/>
       </w:pPr>
-      <w:bookmarkStart w:id="16" w:name="_Toc510171716"/>
-      <w:bookmarkStart w:id="17" w:name="_Toc357416398"/>
+      <w:bookmarkStart w:id="17" w:name="_Toc510171716"/>
+      <w:bookmarkStart w:id="18" w:name="_Toc357416398"/>
       <w:r>
         <w:t>Version 5.0 (April 2018)</w:t>
       </w:r>
-      <w:bookmarkEnd w:id="16"/>
+      <w:bookmarkEnd w:id="17"/>
     </w:p>
     <w:p>
       <w:pPr>
@@ -10483,11 +10479,11 @@
         </w:tabs>
         <w:ind w:left="1166" w:hanging="1166"/>
       </w:pPr>
-      <w:bookmarkStart w:id="18" w:name="_Toc510171717"/>
+      <w:bookmarkStart w:id="19" w:name="_Toc510171717"/>
       <w:r>
         <w:t>Version 4.2 (June 2017)</w:t>
       </w:r>
-      <w:bookmarkEnd w:id="18"/>
+      <w:bookmarkEnd w:id="19"/>
     </w:p>
     <w:p>
       <w:pPr>
@@ -10513,14 +10509,14 @@
         </w:tabs>
         <w:ind w:left="1166" w:hanging="1166"/>
       </w:pPr>
-      <w:bookmarkStart w:id="19" w:name="_Toc510171718"/>
+      <w:bookmarkStart w:id="20" w:name="_Toc510171718"/>
       <w:r>
         <w:t>Version 4.1</w:t>
       </w:r>
       <w:r>
         <w:t xml:space="preserve"> (September 2016)</w:t>
       </w:r>
-      <w:bookmarkEnd w:id="19"/>
+      <w:bookmarkEnd w:id="20"/>
     </w:p>
     <w:p>
       <w:pPr>
@@ -10546,7 +10542,7 @@
         </w:tabs>
         <w:ind w:left="1166" w:hanging="1166"/>
       </w:pPr>
-      <w:bookmarkStart w:id="20" w:name="_Toc510171719"/>
+      <w:bookmarkStart w:id="21" w:name="_Toc510171719"/>
       <w:r>
         <w:lastRenderedPageBreak/>
         <w:t xml:space="preserve">Version </w:t>
@@ -10557,11 +10553,11 @@
       <w:r>
         <w:t>.</w:t>
       </w:r>
-      <w:bookmarkEnd w:id="17"/>
+      <w:bookmarkEnd w:id="18"/>
       <w:r>
         <w:t>0</w:t>
       </w:r>
-      <w:bookmarkEnd w:id="20"/>
+      <w:bookmarkEnd w:id="21"/>
     </w:p>
     <w:p>
       <w:pPr>
@@ -10727,11 +10723,11 @@
         </w:tabs>
         <w:ind w:left="1170" w:hanging="1170"/>
       </w:pPr>
-      <w:bookmarkStart w:id="21" w:name="_Toc510171720"/>
+      <w:bookmarkStart w:id="22" w:name="_Toc510171720"/>
       <w:r>
         <w:t>Version 3.1</w:t>
       </w:r>
-      <w:bookmarkEnd w:id="21"/>
+      <w:bookmarkEnd w:id="22"/>
     </w:p>
     <w:p>
       <w:pPr>
@@ -10772,11 +10768,11 @@
         </w:tabs>
         <w:ind w:left="1170" w:hanging="1170"/>
       </w:pPr>
-      <w:bookmarkStart w:id="22" w:name="_Toc510171721"/>
+      <w:bookmarkStart w:id="23" w:name="_Toc510171721"/>
       <w:r>
         <w:t>Version 3.0</w:t>
       </w:r>
-      <w:bookmarkEnd w:id="22"/>
+      <w:bookmarkEnd w:id="23"/>
     </w:p>
     <w:p>
       <w:pPr>
@@ -11194,11 +11190,11 @@
         </w:tabs>
         <w:ind w:left="1170" w:hanging="1170"/>
       </w:pPr>
-      <w:bookmarkStart w:id="23" w:name="_Toc510171722"/>
+      <w:bookmarkStart w:id="24" w:name="_Toc510171722"/>
       <w:r>
         <w:t>Version 2.0</w:t>
       </w:r>
-      <w:bookmarkEnd w:id="23"/>
+      <w:bookmarkEnd w:id="24"/>
     </w:p>
     <w:p>
       <w:pPr>
@@ -11265,11 +11261,11 @@
         </w:tabs>
         <w:ind w:left="1170" w:hanging="1170"/>
       </w:pPr>
-      <w:bookmarkStart w:id="24" w:name="_Toc510171723"/>
+      <w:bookmarkStart w:id="25" w:name="_Toc510171723"/>
       <w:r>
         <w:t>Minor Releases</w:t>
       </w:r>
-      <w:bookmarkEnd w:id="24"/>
+      <w:bookmarkEnd w:id="25"/>
     </w:p>
     <w:p>
       <w:pPr>
@@ -11279,11 +11275,11 @@
         </w:tabs>
         <w:ind w:left="1170" w:hanging="1170"/>
       </w:pPr>
-      <w:bookmarkStart w:id="25" w:name="_Toc510171724"/>
+      <w:bookmarkStart w:id="26" w:name="_Toc510171724"/>
       <w:r>
         <w:t>Version 4.1.1</w:t>
       </w:r>
-      <w:bookmarkEnd w:id="25"/>
+      <w:bookmarkEnd w:id="26"/>
     </w:p>
     <w:p>
       <w:pPr>
@@ -11301,11 +11297,11 @@
         </w:tabs>
         <w:ind w:left="1170" w:hanging="1170"/>
       </w:pPr>
-      <w:bookmarkStart w:id="26" w:name="_Toc510171725"/>
+      <w:bookmarkStart w:id="27" w:name="_Toc510171725"/>
       <w:r>
         <w:t>Version 4.0.2</w:t>
       </w:r>
-      <w:bookmarkEnd w:id="26"/>
+      <w:bookmarkEnd w:id="27"/>
     </w:p>
     <w:p>
       <w:pPr>
@@ -11338,11 +11334,11 @@
         </w:tabs>
         <w:ind w:left="1170" w:hanging="1170"/>
       </w:pPr>
-      <w:bookmarkStart w:id="27" w:name="_Toc510171726"/>
+      <w:bookmarkStart w:id="28" w:name="_Toc510171726"/>
       <w:r>
         <w:t>Version 4.0.1</w:t>
       </w:r>
-      <w:bookmarkEnd w:id="27"/>
+      <w:bookmarkEnd w:id="28"/>
     </w:p>
     <w:p>
       <w:pPr>
@@ -11375,12 +11371,12 @@
         </w:tabs>
         <w:ind w:left="1170" w:hanging="1170"/>
       </w:pPr>
-      <w:bookmarkStart w:id="28" w:name="_Toc510171727"/>
+      <w:bookmarkStart w:id="29" w:name="_Toc510171727"/>
       <w:r>
         <w:lastRenderedPageBreak/>
         <w:t>Version 3.1.1</w:t>
       </w:r>
-      <w:bookmarkEnd w:id="28"/>
+      <w:bookmarkEnd w:id="29"/>
     </w:p>
     <w:p>
       <w:pPr>
@@ -11398,11 +11394,11 @@
         </w:tabs>
         <w:ind w:left="1170" w:hanging="1170"/>
       </w:pPr>
-      <w:bookmarkStart w:id="29" w:name="_Toc510171728"/>
+      <w:bookmarkStart w:id="30" w:name="_Toc510171728"/>
       <w:r>
         <w:t>References</w:t>
       </w:r>
-      <w:bookmarkEnd w:id="29"/>
+      <w:bookmarkEnd w:id="30"/>
     </w:p>
     <w:p>
       <w:pPr>
@@ -11449,7 +11445,7 @@
           <w:szCs w:val="20"/>
         </w:rPr>
       </w:pPr>
-      <w:bookmarkStart w:id="30" w:name="PCRefList_LANDIS_II_Century_Succession_v"/>
+      <w:bookmarkStart w:id="31" w:name="PCRefList_LANDIS_II_Century_Succession_v"/>
       <w:r>
         <w:rPr>
           <w:rFonts w:cs="MS Sans Serif"/>
@@ -12169,14 +12165,14 @@
         </w:tabs>
         <w:ind w:left="1170" w:hanging="1170"/>
       </w:pPr>
-      <w:bookmarkStart w:id="31" w:name="_Toc127846704"/>
-      <w:bookmarkStart w:id="32" w:name="_Toc510171729"/>
-      <w:bookmarkEnd w:id="30"/>
+      <w:bookmarkStart w:id="32" w:name="_Toc127846704"/>
+      <w:bookmarkStart w:id="33" w:name="_Toc510171729"/>
+      <w:bookmarkEnd w:id="31"/>
       <w:r>
         <w:t>Acknowledgments</w:t>
       </w:r>
-      <w:bookmarkEnd w:id="31"/>
       <w:bookmarkEnd w:id="32"/>
+      <w:bookmarkEnd w:id="33"/>
     </w:p>
     <w:p>
       <w:pPr>
@@ -12226,7 +12222,7 @@
       <w:pPr>
         <w:pStyle w:val="Heading1"/>
       </w:pPr>
-      <w:bookmarkStart w:id="33" w:name="_Toc510171730"/>
+      <w:bookmarkStart w:id="34" w:name="_Toc510171730"/>
       <w:r>
         <w:lastRenderedPageBreak/>
         <w:t xml:space="preserve">Succession </w:t>
@@ -12234,7 +12230,7 @@
       <w:r>
         <w:t>Input File</w:t>
       </w:r>
-      <w:bookmarkEnd w:id="33"/>
+      <w:bookmarkEnd w:id="34"/>
     </w:p>
     <w:p>
       <w:pPr>
@@ -12283,13 +12279,13 @@
         </w:tabs>
         <w:ind w:left="1170" w:hanging="1170"/>
       </w:pPr>
-      <w:bookmarkStart w:id="34" w:name="_Toc112490865"/>
-      <w:bookmarkStart w:id="35" w:name="_Toc510171731"/>
+      <w:bookmarkStart w:id="35" w:name="_Toc112490865"/>
+      <w:bookmarkStart w:id="36" w:name="_Toc510171731"/>
       <w:r>
         <w:t>LandisData</w:t>
       </w:r>
-      <w:bookmarkEnd w:id="34"/>
       <w:bookmarkEnd w:id="35"/>
+      <w:bookmarkEnd w:id="36"/>
     </w:p>
     <w:p>
       <w:pPr>
@@ -12334,13 +12330,13 @@
         </w:tabs>
         <w:ind w:left="1170" w:hanging="1170"/>
       </w:pPr>
-      <w:bookmarkStart w:id="36" w:name="_Toc112490866"/>
-      <w:bookmarkStart w:id="37" w:name="_Toc510171732"/>
+      <w:bookmarkStart w:id="37" w:name="_Toc112490866"/>
+      <w:bookmarkStart w:id="38" w:name="_Toc510171732"/>
       <w:r>
         <w:t>Timestep</w:t>
       </w:r>
-      <w:bookmarkEnd w:id="36"/>
       <w:bookmarkEnd w:id="37"/>
+      <w:bookmarkEnd w:id="38"/>
     </w:p>
     <w:p>
       <w:pPr>
@@ -12432,15 +12428,15 @@
         </w:tabs>
         <w:ind w:left="1170" w:hanging="1170"/>
       </w:pPr>
-      <w:bookmarkStart w:id="38" w:name="_Toc107735767"/>
-      <w:bookmarkStart w:id="39" w:name="_Toc112490867"/>
-      <w:bookmarkStart w:id="40" w:name="_Toc510171733"/>
+      <w:bookmarkStart w:id="39" w:name="_Toc107735767"/>
+      <w:bookmarkStart w:id="40" w:name="_Toc112490867"/>
+      <w:bookmarkStart w:id="41" w:name="_Toc510171733"/>
       <w:r>
         <w:t>SeedingAlgorithm</w:t>
       </w:r>
-      <w:bookmarkEnd w:id="38"/>
       <w:bookmarkEnd w:id="39"/>
       <w:bookmarkEnd w:id="40"/>
+      <w:bookmarkEnd w:id="41"/>
     </w:p>
     <w:p>
       <w:pPr>
@@ -12525,14 +12521,14 @@
         </w:tabs>
         <w:ind w:left="1170" w:hanging="1170"/>
       </w:pPr>
-      <w:bookmarkStart w:id="41" w:name="_Toc510171734"/>
-      <w:bookmarkStart w:id="42" w:name="_Toc107735768"/>
-      <w:bookmarkStart w:id="43" w:name="_Toc112490868"/>
-      <w:bookmarkStart w:id="44" w:name="_Ref140207509"/>
+      <w:bookmarkStart w:id="42" w:name="_Toc510171734"/>
+      <w:bookmarkStart w:id="43" w:name="_Toc107735768"/>
+      <w:bookmarkStart w:id="44" w:name="_Toc112490868"/>
+      <w:bookmarkStart w:id="45" w:name="_Ref140207509"/>
       <w:r>
         <w:t>InitialCommunities</w:t>
       </w:r>
-      <w:bookmarkEnd w:id="41"/>
+      <w:bookmarkEnd w:id="42"/>
     </w:p>
     <w:p>
       <w:pPr>
@@ -12556,17 +12552,17 @@
         </w:tabs>
         <w:ind w:left="1170" w:hanging="1170"/>
       </w:pPr>
-      <w:bookmarkStart w:id="45" w:name="_Ref109371856"/>
-      <w:bookmarkStart w:id="46" w:name="_Toc133339090"/>
-      <w:bookmarkStart w:id="47" w:name="_Toc282434151"/>
-      <w:bookmarkStart w:id="48" w:name="_Toc510171735"/>
+      <w:bookmarkStart w:id="46" w:name="_Ref109371856"/>
+      <w:bookmarkStart w:id="47" w:name="_Toc133339090"/>
+      <w:bookmarkStart w:id="48" w:name="_Toc282434151"/>
+      <w:bookmarkStart w:id="49" w:name="_Toc510171735"/>
       <w:r>
         <w:t>InitialCommunitiesMap</w:t>
       </w:r>
-      <w:bookmarkEnd w:id="45"/>
       <w:bookmarkEnd w:id="46"/>
       <w:bookmarkEnd w:id="47"/>
       <w:bookmarkEnd w:id="48"/>
+      <w:bookmarkEnd w:id="49"/>
     </w:p>
     <w:p>
       <w:pPr>
@@ -12590,7 +12586,7 @@
         </w:tabs>
         <w:ind w:left="1170" w:hanging="1170"/>
       </w:pPr>
-      <w:bookmarkStart w:id="49" w:name="_Toc510171736"/>
+      <w:bookmarkStart w:id="50" w:name="_Toc510171736"/>
       <w:r>
         <w:t>Climate</w:t>
       </w:r>
@@ -12600,7 +12596,7 @@
       <w:r>
         <w:t>File</w:t>
       </w:r>
-      <w:bookmarkEnd w:id="49"/>
+      <w:bookmarkEnd w:id="50"/>
     </w:p>
     <w:p>
       <w:pPr>
@@ -12665,7 +12661,7 @@
           <w:szCs w:val="28"/>
         </w:rPr>
       </w:pPr>
-      <w:bookmarkStart w:id="50" w:name="_Toc510167268"/>
+      <w:bookmarkStart w:id="51" w:name="_Toc510167268"/>
     </w:p>
     <w:p>
       <w:pPr>
@@ -12817,15 +12813,15 @@
         </w:numPr>
         <w:ind w:left="-1260"/>
       </w:pPr>
-      <w:bookmarkStart w:id="51" w:name="_Toc510171737"/>
+      <w:bookmarkStart w:id="52" w:name="_Toc510171737"/>
       <w:r>
         <w:t>SoilDepth</w:t>
       </w:r>
       <w:r>
         <w:t>MapName</w:t>
       </w:r>
-      <w:bookmarkEnd w:id="50"/>
       <w:bookmarkEnd w:id="51"/>
+      <w:bookmarkEnd w:id="52"/>
     </w:p>
     <w:p>
       <w:pPr>
@@ -12861,8 +12857,8 @@
         </w:numPr>
         <w:ind w:left="900" w:hanging="900"/>
       </w:pPr>
-      <w:bookmarkStart w:id="52" w:name="_Toc510167269"/>
-      <w:bookmarkStart w:id="53" w:name="_Toc510171738"/>
+      <w:bookmarkStart w:id="53" w:name="_Toc510167269"/>
+      <w:bookmarkStart w:id="54" w:name="_Toc510171738"/>
       <w:r>
         <w:lastRenderedPageBreak/>
         <w:t>SoilD</w:t>
@@ -12885,8 +12881,8 @@
       <w:r>
         <w:t xml:space="preserve"> SoilStormFlowMapName</w:t>
       </w:r>
-      <w:bookmarkEnd w:id="52"/>
       <w:bookmarkEnd w:id="53"/>
+      <w:bookmarkEnd w:id="54"/>
     </w:p>
     <w:p>
       <w:pPr>
@@ -12968,8 +12964,8 @@
         </w:numPr>
         <w:ind w:left="1170" w:hanging="1170"/>
       </w:pPr>
-      <w:bookmarkStart w:id="54" w:name="_Toc510167270"/>
-      <w:bookmarkStart w:id="55" w:name="_Toc510171739"/>
+      <w:bookmarkStart w:id="55" w:name="_Toc510167270"/>
+      <w:bookmarkStart w:id="56" w:name="_Toc510171739"/>
       <w:r>
         <w:t>Soil</w:t>
       </w:r>
@@ -12991,8 +12987,8 @@
       <w:r>
         <w:t>MapName</w:t>
       </w:r>
-      <w:bookmarkEnd w:id="54"/>
       <w:bookmarkEnd w:id="55"/>
+      <w:bookmarkEnd w:id="56"/>
     </w:p>
     <w:p>
       <w:pPr>
@@ -13025,8 +13021,8 @@
         </w:numPr>
         <w:ind w:left="1170" w:hanging="1170"/>
       </w:pPr>
-      <w:bookmarkStart w:id="56" w:name="_Toc510167271"/>
-      <w:bookmarkStart w:id="57" w:name="_Toc510171740"/>
+      <w:bookmarkStart w:id="57" w:name="_Toc510167271"/>
+      <w:bookmarkStart w:id="58" w:name="_Toc510171740"/>
       <w:r>
         <w:t>SoilPercentClay</w:t>
       </w:r>
@@ -13045,8 +13041,8 @@
       <w:r>
         <w:t>MapName</w:t>
       </w:r>
-      <w:bookmarkEnd w:id="56"/>
       <w:bookmarkEnd w:id="57"/>
+      <w:bookmarkEnd w:id="58"/>
     </w:p>
     <w:p>
       <w:pPr>
@@ -13070,13 +13066,13 @@
         </w:numPr>
         <w:ind w:left="1170" w:hanging="1170"/>
       </w:pPr>
-      <w:bookmarkStart w:id="58" w:name="_Toc510167272"/>
-      <w:bookmarkStart w:id="59" w:name="_Toc510171741"/>
+      <w:bookmarkStart w:id="59" w:name="_Toc510167272"/>
+      <w:bookmarkStart w:id="60" w:name="_Toc510171741"/>
       <w:r>
         <w:t>InitialSOM1CsurfMapName</w:t>
       </w:r>
-      <w:bookmarkEnd w:id="58"/>
       <w:bookmarkEnd w:id="59"/>
+      <w:bookmarkEnd w:id="60"/>
       <w:r>
         <w:tab/>
       </w:r>
@@ -13126,13 +13122,13 @@
         </w:numPr>
         <w:ind w:left="1170" w:hanging="1170"/>
       </w:pPr>
-      <w:bookmarkStart w:id="60" w:name="_Toc510167273"/>
-      <w:bookmarkStart w:id="61" w:name="_Toc510171742"/>
+      <w:bookmarkStart w:id="61" w:name="_Toc510167273"/>
+      <w:bookmarkStart w:id="62" w:name="_Toc510171742"/>
       <w:r>
         <w:t>InitialSOM1NsurfMapName</w:t>
       </w:r>
-      <w:bookmarkEnd w:id="60"/>
       <w:bookmarkEnd w:id="61"/>
+      <w:bookmarkEnd w:id="62"/>
       <w:r>
         <w:tab/>
       </w:r>
@@ -13176,13 +13172,13 @@
         </w:numPr>
         <w:ind w:left="1170" w:hanging="1170"/>
       </w:pPr>
-      <w:bookmarkStart w:id="62" w:name="_Toc510167274"/>
-      <w:bookmarkStart w:id="63" w:name="_Toc510171743"/>
+      <w:bookmarkStart w:id="63" w:name="_Toc510167274"/>
+      <w:bookmarkStart w:id="64" w:name="_Toc510171743"/>
       <w:r>
         <w:t>InitialSOM1CsoilMapName</w:t>
       </w:r>
-      <w:bookmarkEnd w:id="62"/>
       <w:bookmarkEnd w:id="63"/>
+      <w:bookmarkEnd w:id="64"/>
       <w:r>
         <w:tab/>
       </w:r>
@@ -13226,13 +13222,13 @@
         </w:numPr>
         <w:ind w:left="1170" w:hanging="1170"/>
       </w:pPr>
-      <w:bookmarkStart w:id="64" w:name="_Toc510167275"/>
-      <w:bookmarkStart w:id="65" w:name="_Toc510171744"/>
+      <w:bookmarkStart w:id="65" w:name="_Toc510167275"/>
+      <w:bookmarkStart w:id="66" w:name="_Toc510171744"/>
       <w:r>
         <w:t>InitialSOM1NsoilMapName</w:t>
       </w:r>
-      <w:bookmarkEnd w:id="64"/>
       <w:bookmarkEnd w:id="65"/>
+      <w:bookmarkEnd w:id="66"/>
       <w:r>
         <w:tab/>
       </w:r>
@@ -13267,13 +13263,13 @@
         </w:numPr>
         <w:ind w:left="1170" w:hanging="1170"/>
       </w:pPr>
-      <w:bookmarkStart w:id="66" w:name="_Toc510167276"/>
-      <w:bookmarkStart w:id="67" w:name="_Toc510171745"/>
+      <w:bookmarkStart w:id="67" w:name="_Toc510167276"/>
+      <w:bookmarkStart w:id="68" w:name="_Toc510171745"/>
       <w:r>
         <w:t>InitialSOM2CMapName</w:t>
       </w:r>
-      <w:bookmarkEnd w:id="66"/>
       <w:bookmarkEnd w:id="67"/>
+      <w:bookmarkEnd w:id="68"/>
       <w:r>
         <w:tab/>
       </w:r>
@@ -13320,13 +13316,13 @@
         </w:numPr>
         <w:ind w:left="1170" w:hanging="1170"/>
       </w:pPr>
-      <w:bookmarkStart w:id="68" w:name="_Toc510167277"/>
-      <w:bookmarkStart w:id="69" w:name="_Toc510171746"/>
+      <w:bookmarkStart w:id="69" w:name="_Toc510167277"/>
+      <w:bookmarkStart w:id="70" w:name="_Toc510171746"/>
       <w:r>
         <w:t>InitialSOM2NMapName</w:t>
       </w:r>
-      <w:bookmarkEnd w:id="68"/>
       <w:bookmarkEnd w:id="69"/>
+      <w:bookmarkEnd w:id="70"/>
       <w:r>
         <w:tab/>
       </w:r>
@@ -13374,13 +13370,13 @@
         </w:numPr>
         <w:ind w:left="1170" w:hanging="1170"/>
       </w:pPr>
-      <w:bookmarkStart w:id="70" w:name="_Toc510167278"/>
-      <w:bookmarkStart w:id="71" w:name="_Toc510171747"/>
+      <w:bookmarkStart w:id="71" w:name="_Toc510167278"/>
+      <w:bookmarkStart w:id="72" w:name="_Toc510171747"/>
       <w:r>
         <w:t>InitialSOM3CMapName</w:t>
       </w:r>
-      <w:bookmarkEnd w:id="70"/>
       <w:bookmarkEnd w:id="71"/>
+      <w:bookmarkEnd w:id="72"/>
       <w:r>
         <w:tab/>
       </w:r>
@@ -13446,14 +13442,14 @@
         </w:numPr>
         <w:ind w:left="1170" w:hanging="1170"/>
       </w:pPr>
-      <w:bookmarkStart w:id="72" w:name="_Toc510167279"/>
-      <w:bookmarkStart w:id="73" w:name="_Toc510171748"/>
+      <w:bookmarkStart w:id="73" w:name="_Toc510167279"/>
+      <w:bookmarkStart w:id="74" w:name="_Toc510171748"/>
       <w:r>
         <w:lastRenderedPageBreak/>
         <w:t>InitialSOM3NMapName</w:t>
       </w:r>
-      <w:bookmarkEnd w:id="72"/>
       <w:bookmarkEnd w:id="73"/>
+      <w:bookmarkEnd w:id="74"/>
       <w:r>
         <w:tab/>
       </w:r>
@@ -13494,13 +13490,13 @@
         </w:numPr>
         <w:ind w:left="1170" w:hanging="1170"/>
       </w:pPr>
-      <w:bookmarkStart w:id="74" w:name="_Toc510167280"/>
-      <w:bookmarkStart w:id="75" w:name="_Toc510171749"/>
+      <w:bookmarkStart w:id="75" w:name="_Toc510167280"/>
+      <w:bookmarkStart w:id="76" w:name="_Toc510171749"/>
       <w:r>
         <w:t>InitialDeadWoodSurfaceMapName</w:t>
       </w:r>
-      <w:bookmarkEnd w:id="74"/>
       <w:bookmarkEnd w:id="75"/>
+      <w:bookmarkEnd w:id="76"/>
       <w:r>
         <w:tab/>
       </w:r>
@@ -13532,13 +13528,13 @@
         </w:numPr>
         <w:ind w:left="1170" w:hanging="1170"/>
       </w:pPr>
-      <w:bookmarkStart w:id="76" w:name="_Toc510167281"/>
-      <w:bookmarkStart w:id="77" w:name="_Toc510171750"/>
+      <w:bookmarkStart w:id="77" w:name="_Toc510167281"/>
+      <w:bookmarkStart w:id="78" w:name="_Toc510171750"/>
       <w:r>
         <w:t>InitialDeadWoodSoilMapName</w:t>
       </w:r>
-      <w:bookmarkEnd w:id="76"/>
       <w:bookmarkEnd w:id="77"/>
+      <w:bookmarkEnd w:id="78"/>
       <w:r>
         <w:tab/>
       </w:r>
@@ -13571,11 +13567,11 @@
         </w:tabs>
         <w:ind w:left="1170" w:hanging="1170"/>
       </w:pPr>
-      <w:bookmarkStart w:id="78" w:name="_Toc510171751"/>
+      <w:bookmarkStart w:id="79" w:name="_Toc510171751"/>
       <w:r>
         <w:t>CalibrateMode</w:t>
       </w:r>
-      <w:bookmarkEnd w:id="78"/>
+      <w:bookmarkEnd w:id="79"/>
     </w:p>
     <w:p>
       <w:pPr>
@@ -13653,11 +13649,11 @@
         </w:tabs>
         <w:ind w:left="1170" w:hanging="1170"/>
       </w:pPr>
-      <w:bookmarkStart w:id="79" w:name="_Toc510171752"/>
+      <w:bookmarkStart w:id="80" w:name="_Toc510171752"/>
       <w:r>
         <w:t>SmokeModelOutputs</w:t>
       </w:r>
-      <w:bookmarkEnd w:id="79"/>
+      <w:bookmarkEnd w:id="80"/>
     </w:p>
     <w:p>
       <w:pPr>
@@ -13675,11 +13671,11 @@
         </w:tabs>
         <w:ind w:left="1170" w:hanging="1170"/>
       </w:pPr>
-      <w:bookmarkStart w:id="80" w:name="_Toc510171753"/>
+      <w:bookmarkStart w:id="81" w:name="_Toc510171753"/>
       <w:r>
         <w:t>Water Decay Function</w:t>
       </w:r>
-      <w:bookmarkEnd w:id="80"/>
+      <w:bookmarkEnd w:id="81"/>
     </w:p>
     <w:p>
       <w:pPr>
@@ -13747,11 +13743,11 @@
         </w:tabs>
         <w:ind w:left="1170" w:hanging="1170"/>
       </w:pPr>
-      <w:bookmarkStart w:id="81" w:name="_Toc510171754"/>
+      <w:bookmarkStart w:id="82" w:name="_Toc510171754"/>
       <w:r>
         <w:t>Probability of Establishment Adjustment</w:t>
       </w:r>
-      <w:bookmarkEnd w:id="81"/>
+      <w:bookmarkEnd w:id="82"/>
       <w:r>
         <w:t xml:space="preserve"> </w:t>
       </w:r>
@@ -13826,18 +13822,18 @@
         </w:tabs>
         <w:ind w:left="1170" w:hanging="1170"/>
       </w:pPr>
-      <w:bookmarkStart w:id="82" w:name="_Toc387238314"/>
-      <w:bookmarkStart w:id="83" w:name="_Toc387238315"/>
-      <w:bookmarkStart w:id="84" w:name="_Toc387238316"/>
-      <w:bookmarkStart w:id="85" w:name="_Toc510171755"/>
-      <w:bookmarkEnd w:id="82"/>
+      <w:bookmarkStart w:id="83" w:name="_Toc387238314"/>
+      <w:bookmarkStart w:id="84" w:name="_Toc387238315"/>
+      <w:bookmarkStart w:id="85" w:name="_Toc387238316"/>
+      <w:bookmarkStart w:id="86" w:name="_Toc510171755"/>
       <w:bookmarkEnd w:id="83"/>
       <w:bookmarkEnd w:id="84"/>
+      <w:bookmarkEnd w:id="85"/>
       <w:r>
         <w:lastRenderedPageBreak/>
         <w:t>InitialMineralN</w:t>
       </w:r>
-      <w:bookmarkEnd w:id="85"/>
+      <w:bookmarkEnd w:id="86"/>
     </w:p>
     <w:p>
       <w:pPr>
@@ -13864,11 +13860,11 @@
         </w:tabs>
         <w:ind w:left="1170" w:hanging="1170"/>
       </w:pPr>
-      <w:bookmarkStart w:id="86" w:name="_Toc510171756"/>
+      <w:bookmarkStart w:id="87" w:name="_Toc510171756"/>
       <w:r>
         <w:t>InitialFineFuels</w:t>
       </w:r>
-      <w:bookmarkEnd w:id="86"/>
+      <w:bookmarkEnd w:id="87"/>
     </w:p>
     <w:p>
       <w:pPr>
@@ -13891,13 +13887,13 @@
         </w:numPr>
         <w:ind w:left="1170" w:hanging="1170"/>
       </w:pPr>
-      <w:bookmarkStart w:id="87" w:name="_Toc510167286"/>
-      <w:bookmarkStart w:id="88" w:name="_Toc510171757"/>
+      <w:bookmarkStart w:id="88" w:name="_Toc510167286"/>
+      <w:bookmarkStart w:id="89" w:name="_Toc510171757"/>
       <w:r>
         <w:t>Nitrogen Inputs- Slope, Intercept</w:t>
       </w:r>
-      <w:bookmarkEnd w:id="87"/>
       <w:bookmarkEnd w:id="88"/>
+      <w:bookmarkEnd w:id="89"/>
     </w:p>
     <w:p>
       <w:pPr>
@@ -13955,11 +13951,11 @@
         </w:tabs>
         <w:ind w:left="1170" w:hanging="1170"/>
       </w:pPr>
-      <w:bookmarkStart w:id="89" w:name="_Toc510171758"/>
+      <w:bookmarkStart w:id="90" w:name="_Toc510171758"/>
       <w:r>
         <w:t>Latitude</w:t>
       </w:r>
-      <w:bookmarkEnd w:id="89"/>
+      <w:bookmarkEnd w:id="90"/>
     </w:p>
     <w:p>
       <w:pPr>
@@ -13977,11 +13973,11 @@
         </w:tabs>
         <w:ind w:left="1170" w:hanging="1170"/>
       </w:pPr>
-      <w:bookmarkStart w:id="90" w:name="_Toc510171759"/>
+      <w:bookmarkStart w:id="91" w:name="_Toc510171759"/>
       <w:r>
         <w:t>N volatilization and Denitrification</w:t>
       </w:r>
-      <w:bookmarkEnd w:id="90"/>
+      <w:bookmarkEnd w:id="91"/>
     </w:p>
     <w:p>
       <w:pPr>
@@ -14054,7 +14050,7 @@
         </w:tabs>
         <w:ind w:left="1170" w:hanging="1170"/>
       </w:pPr>
-      <w:bookmarkStart w:id="91" w:name="_Toc510171760"/>
+      <w:bookmarkStart w:id="92" w:name="_Toc510171760"/>
       <w:r>
         <w:t>Decay Rate</w:t>
       </w:r>
@@ -14070,7 +14066,7 @@
       <w:r>
         <w:t xml:space="preserve"> SOM2 and SOM3</w:t>
       </w:r>
-      <w:bookmarkEnd w:id="91"/>
+      <w:bookmarkEnd w:id="92"/>
     </w:p>
     <w:p>
       <w:pPr>
@@ -14173,17 +14169,17 @@
         </w:tabs>
         <w:ind w:left="1170" w:hanging="1170"/>
       </w:pPr>
-      <w:bookmarkStart w:id="92" w:name="_Toc510171761"/>
+      <w:bookmarkStart w:id="93" w:name="_Toc510171761"/>
       <w:r>
         <w:t>MaximumLAI</w:t>
       </w:r>
       <w:r>
         <w:t xml:space="preserve"> Table</w:t>
       </w:r>
-      <w:bookmarkEnd w:id="42"/>
       <w:bookmarkEnd w:id="43"/>
       <w:bookmarkEnd w:id="44"/>
-      <w:bookmarkEnd w:id="92"/>
+      <w:bookmarkEnd w:id="45"/>
+      <w:bookmarkEnd w:id="93"/>
     </w:p>
     <w:p>
       <w:pPr>
@@ -14267,16 +14263,16 @@
         </w:tabs>
         <w:ind w:left="1170" w:hanging="1170"/>
       </w:pPr>
-      <w:bookmarkStart w:id="93" w:name="_Toc112490871"/>
-      <w:bookmarkStart w:id="94" w:name="_Toc510171762"/>
+      <w:bookmarkStart w:id="94" w:name="_Toc112490871"/>
+      <w:bookmarkStart w:id="95" w:name="_Toc510171762"/>
       <w:r>
         <w:t>Available Light</w:t>
       </w:r>
       <w:r>
         <w:t xml:space="preserve"> Class</w:t>
       </w:r>
-      <w:bookmarkEnd w:id="93"/>
       <w:bookmarkEnd w:id="94"/>
+      <w:bookmarkEnd w:id="95"/>
     </w:p>
     <w:p>
       <w:pPr>
@@ -14384,11 +14380,11 @@
         </w:tabs>
         <w:ind w:left="1170" w:hanging="1170"/>
       </w:pPr>
-      <w:bookmarkStart w:id="95" w:name="_Toc510171763"/>
+      <w:bookmarkStart w:id="96" w:name="_Toc510171763"/>
       <w:r>
         <w:t>Maximum LAI</w:t>
       </w:r>
-      <w:bookmarkEnd w:id="95"/>
+      <w:bookmarkEnd w:id="96"/>
     </w:p>
     <w:p>
       <w:pPr>
@@ -14428,17 +14424,17 @@
         </w:tabs>
         <w:ind w:left="1170" w:hanging="1170"/>
       </w:pPr>
-      <w:bookmarkStart w:id="96" w:name="_Toc510171764"/>
-      <w:bookmarkStart w:id="97" w:name="_Toc107735769"/>
-      <w:bookmarkStart w:id="98" w:name="_Toc112490873"/>
-      <w:bookmarkStart w:id="99" w:name="_Ref140207562"/>
+      <w:bookmarkStart w:id="97" w:name="_Toc510171764"/>
+      <w:bookmarkStart w:id="98" w:name="_Toc107735769"/>
+      <w:bookmarkStart w:id="99" w:name="_Toc112490873"/>
+      <w:bookmarkStart w:id="100" w:name="_Ref140207562"/>
       <w:r>
         <w:t>Light</w:t>
       </w:r>
       <w:r>
         <w:t>EstablishmentTable</w:t>
       </w:r>
-      <w:bookmarkEnd w:id="96"/>
+      <w:bookmarkEnd w:id="97"/>
     </w:p>
     <w:p>
       <w:pPr>
@@ -14504,7 +14500,7 @@
         </w:tabs>
         <w:ind w:left="1170" w:hanging="1170"/>
       </w:pPr>
-      <w:bookmarkStart w:id="100" w:name="_Toc510171765"/>
+      <w:bookmarkStart w:id="101" w:name="_Toc510171765"/>
       <w:r>
         <w:t xml:space="preserve">Species </w:t>
       </w:r>
@@ -14517,7 +14513,7 @@
       <w:r>
         <w:t>Class</w:t>
       </w:r>
-      <w:bookmarkEnd w:id="100"/>
+      <w:bookmarkEnd w:id="101"/>
     </w:p>
     <w:p>
       <w:pPr>
@@ -14565,11 +14561,11 @@
         </w:tabs>
         <w:ind w:left="1170" w:hanging="1170"/>
       </w:pPr>
-      <w:bookmarkStart w:id="101" w:name="_Toc510171766"/>
+      <w:bookmarkStart w:id="102" w:name="_Toc510171766"/>
       <w:r>
         <w:t>Probability of Establishment, given light conditions</w:t>
       </w:r>
-      <w:bookmarkEnd w:id="101"/>
+      <w:bookmarkEnd w:id="102"/>
     </w:p>
     <w:p>
       <w:pPr>
@@ -14618,7 +14614,7 @@
         </w:tabs>
         <w:ind w:left="1170" w:hanging="1170"/>
       </w:pPr>
-      <w:bookmarkStart w:id="102" w:name="_Toc510171767"/>
+      <w:bookmarkStart w:id="103" w:name="_Toc510171767"/>
       <w:r>
         <w:lastRenderedPageBreak/>
         <w:t>Species</w:t>
@@ -14626,13 +14622,13 @@
       <w:r>
         <w:t>Parameters</w:t>
       </w:r>
-      <w:bookmarkEnd w:id="97"/>
+      <w:bookmarkEnd w:id="98"/>
       <w:r>
         <w:t xml:space="preserve"> Table</w:t>
       </w:r>
-      <w:bookmarkEnd w:id="98"/>
       <w:bookmarkEnd w:id="99"/>
-      <w:bookmarkEnd w:id="102"/>
+      <w:bookmarkEnd w:id="100"/>
+      <w:bookmarkEnd w:id="103"/>
     </w:p>
     <w:p>
       <w:pPr>
@@ -14656,13 +14652,13 @@
         </w:tabs>
         <w:ind w:left="1170" w:hanging="1170"/>
       </w:pPr>
-      <w:bookmarkStart w:id="103" w:name="_Toc112490874"/>
-      <w:bookmarkStart w:id="104" w:name="_Toc510171768"/>
+      <w:bookmarkStart w:id="104" w:name="_Toc112490874"/>
+      <w:bookmarkStart w:id="105" w:name="_Toc510171768"/>
       <w:r>
         <w:t>Species</w:t>
       </w:r>
-      <w:bookmarkEnd w:id="103"/>
       <w:bookmarkEnd w:id="104"/>
+      <w:bookmarkEnd w:id="105"/>
     </w:p>
     <w:p>
       <w:pPr>
@@ -14698,12 +14694,12 @@
         </w:tabs>
         <w:ind w:left="1170" w:hanging="1170"/>
       </w:pPr>
-      <w:bookmarkStart w:id="105" w:name="_Toc510171769"/>
-      <w:bookmarkStart w:id="106" w:name="_Toc112490875"/>
+      <w:bookmarkStart w:id="106" w:name="_Toc510171769"/>
+      <w:bookmarkStart w:id="107" w:name="_Toc112490875"/>
       <w:r>
         <w:t>Functional Type</w:t>
       </w:r>
-      <w:bookmarkEnd w:id="105"/>
+      <w:bookmarkEnd w:id="106"/>
     </w:p>
     <w:p>
       <w:pPr>
@@ -14730,45 +14726,191 @@
         </w:tabs>
         <w:ind w:left="1170" w:hanging="1170"/>
       </w:pPr>
-      <w:bookmarkStart w:id="107" w:name="_Toc510171770"/>
+      <w:bookmarkStart w:id="108" w:name="_Toc510171770"/>
       <w:r>
         <w:t xml:space="preserve">Nitrogen </w:t>
       </w:r>
       <w:r>
         <w:t>Fixers</w:t>
       </w:r>
+      <w:bookmarkEnd w:id="108"/>
+    </w:p>
+    <w:p>
+      <w:pPr>
+        <w:pStyle w:val="textbody"/>
+      </w:pPr>
+      <w:r>
+        <w:t xml:space="preserve">This should be either </w:t>
+      </w:r>
+      <w:r>
+        <w:t>yes (</w:t>
+      </w:r>
+      <w:r>
+        <w:t>Y</w:t>
+      </w:r>
+      <w:r>
+        <w:t>)</w:t>
+      </w:r>
+      <w:r>
+        <w:t xml:space="preserve"> or </w:t>
+      </w:r>
+      <w:r>
+        <w:t>no (</w:t>
+      </w:r>
+      <w:r>
+        <w:t>N</w:t>
+      </w:r>
+      <w:r>
+        <w:t>)</w:t>
+      </w:r>
+      <w:r>
+        <w:t xml:space="preserve">, depending on whether the species can fix N.  </w:t>
+      </w:r>
+    </w:p>
+    <w:p>
+      <w:pPr>
+        <w:pStyle w:val="Heading3"/>
+        <w:tabs>
+          <w:tab w:val="clear" w:pos="3870"/>
+        </w:tabs>
+        <w:ind w:left="1170" w:hanging="1170"/>
+      </w:pPr>
+      <w:bookmarkStart w:id="109" w:name="_Toc510171771"/>
+      <w:r>
+        <w:t>GDD minimum/maximum</w:t>
+      </w:r>
+      <w:bookmarkEnd w:id="109"/>
+    </w:p>
+    <w:p>
+      <w:pPr>
+        <w:pStyle w:val="textbody"/>
+      </w:pPr>
+      <w:r>
+        <w:t>Growing Degree Day (GDD) maximum and minimum are used to define a species climatic envelope following the algorithm by Botkin (</w:t>
+      </w:r>
+      <w:r>
+        <w:t>197</w:t>
+      </w:r>
+      <w:r>
+        <w:t>3</w:t>
+      </w:r>
+      <w:r>
+        <w:t>)</w:t>
+      </w:r>
+      <w:r>
+        <w:t>.  GDD is calculated on a 5°C base.</w:t>
+      </w:r>
+    </w:p>
+    <w:p>
+      <w:pPr>
+        <w:pStyle w:val="Heading3"/>
+        <w:tabs>
+          <w:tab w:val="clear" w:pos="3870"/>
+        </w:tabs>
+        <w:ind w:left="1170" w:hanging="1170"/>
+      </w:pPr>
+      <w:bookmarkStart w:id="110" w:name="_Toc510171772"/>
+      <w:r>
+        <w:t>Minimum January Temperature</w:t>
+      </w:r>
+      <w:bookmarkEnd w:id="110"/>
+    </w:p>
+    <w:p>
+      <w:pPr>
+        <w:pStyle w:val="textbody"/>
+      </w:pPr>
+      <w:r>
+        <w:t>A species has a minimum tolerable January temperature (the mean of January nights).  If the stochastically generated January minimum temperature is below the minimum, a species cannot establish.  Units:  degrees Celsius.</w:t>
+      </w:r>
+    </w:p>
+    <w:p>
+      <w:pPr>
+        <w:pStyle w:val="Heading3"/>
+        <w:tabs>
+          <w:tab w:val="clear" w:pos="3870"/>
+        </w:tabs>
+        <w:ind w:left="1170" w:hanging="1170"/>
+      </w:pPr>
+      <w:bookmarkStart w:id="111" w:name="_Toc510171773"/>
+      <w:r>
+        <w:t>Maximum Allowable Drought</w:t>
+      </w:r>
+      <w:bookmarkEnd w:id="111"/>
+    </w:p>
+    <w:p>
+      <w:pPr>
+        <w:pStyle w:val="textbody"/>
+      </w:pPr>
+      <w:r>
+        <w:t xml:space="preserve">If available water </w:t>
+      </w:r>
+      <w:r>
+        <w:t xml:space="preserve">falls </w:t>
+      </w:r>
+      <w:r>
+        <w:t xml:space="preserve">below zero for a percent of the growing season greater than this value, a species cannot establish.  Units:  </w:t>
+      </w:r>
+      <w:r>
+        <w:t>fraction of the growing season (0.0 – 1.0).</w:t>
+      </w:r>
+      <w:r>
+        <w:t xml:space="preserve"> </w:t>
+      </w:r>
+      <w:r>
+        <w:t>Lower</w:t>
+      </w:r>
+      <w:r>
+        <w:t xml:space="preserve"> values </w:t>
+      </w:r>
+      <w:r>
+        <w:t>indicate</w:t>
+      </w:r>
+      <w:r>
+        <w:t xml:space="preserve"> </w:t>
+      </w:r>
+      <w:r>
+        <w:t>species</w:t>
+      </w:r>
+      <w:r>
+        <w:t xml:space="preserve"> whose establishment is more sensitive to drought</w:t>
+      </w:r>
+      <w:r>
+        <w:t>.</w:t>
+      </w:r>
+    </w:p>
+    <w:p>
+      <w:pPr>
+        <w:pStyle w:val="Heading3"/>
+        <w:tabs>
+          <w:tab w:val="clear" w:pos="3870"/>
+        </w:tabs>
+        <w:ind w:left="1170" w:hanging="1170"/>
+      </w:pPr>
+      <w:bookmarkStart w:id="112" w:name="_Toc510171774"/>
+      <w:r>
+        <w:t>Leaf Longevity</w:t>
+      </w:r>
       <w:bookmarkEnd w:id="107"/>
+      <w:bookmarkEnd w:id="112"/>
     </w:p>
     <w:p>
       <w:pPr>
         <w:pStyle w:val="textbody"/>
       </w:pPr>
       <w:r>
-        <w:t xml:space="preserve">This should be either </w:t>
-      </w:r>
-      <w:r>
-        <w:t>yes (</w:t>
-      </w:r>
-      <w:r>
-        <w:t>Y</w:t>
-      </w:r>
-      <w:r>
-        <w:t>)</w:t>
-      </w:r>
-      <w:r>
-        <w:t xml:space="preserve"> or </w:t>
-      </w:r>
-      <w:r>
-        <w:t>no (</w:t>
-      </w:r>
-      <w:r>
-        <w:t>N</w:t>
-      </w:r>
-      <w:r>
-        <w:t>)</w:t>
-      </w:r>
-      <w:r>
-        <w:t xml:space="preserve">, depending on whether the species can fix N.  </w:t>
+        <w:t xml:space="preserve">This parameter is the average longevity of a leaf or needle.  Value: </w:t>
+      </w:r>
+      <w:r>
+        <w:t xml:space="preserve">1.0 ≤ </w:t>
+      </w:r>
+      <w:r>
+        <w:t xml:space="preserve">decimal </w:t>
+      </w:r>
+      <w:r>
+        <w:t>number ≤ 10.0</w:t>
+      </w:r>
+      <w:r>
+        <w:t>.  Units: years.</w:t>
       </w:r>
     </w:p>
     <w:p>
@@ -14779,30 +14921,20 @@
         </w:tabs>
         <w:ind w:left="1170" w:hanging="1170"/>
       </w:pPr>
-      <w:bookmarkStart w:id="108" w:name="_Toc510171771"/>
-      <w:r>
-        <w:t>GDD minimum/maximum</w:t>
-      </w:r>
-      <w:bookmarkEnd w:id="108"/>
+      <w:bookmarkStart w:id="113" w:name="_Toc510171775"/>
+      <w:bookmarkStart w:id="114" w:name="_Toc112490878"/>
+      <w:bookmarkStart w:id="115" w:name="_Toc107735770"/>
+      <w:r>
+        <w:t>Epicormic resprouting</w:t>
+      </w:r>
+      <w:bookmarkEnd w:id="113"/>
     </w:p>
     <w:p>
       <w:pPr>
         <w:pStyle w:val="textbody"/>
       </w:pPr>
       <w:r>
-        <w:t>Growing Degree Day (GDD) maximum and minimum are used to define a species climatic envelope following the algorithm by Botkin (</w:t>
-      </w:r>
-      <w:r>
-        <w:t>197</w:t>
-      </w:r>
-      <w:r>
-        <w:t>3</w:t>
-      </w:r>
-      <w:r>
-        <w:t>)</w:t>
-      </w:r>
-      <w:r>
-        <w:t>.  GDD is calculated on a 5°C base.</w:t>
+        <w:t>Does the species resprout via epicormic branching following a fire?  Value:  Y/N; yes, no.</w:t>
       </w:r>
     </w:p>
     <w:p>
@@ -14813,18 +14945,45 @@
         </w:tabs>
         <w:ind w:left="1170" w:hanging="1170"/>
       </w:pPr>
-      <w:bookmarkStart w:id="109" w:name="_Toc510171772"/>
-      <w:r>
-        <w:t>Minimum January Temperature</w:t>
-      </w:r>
-      <w:bookmarkEnd w:id="109"/>
+      <w:bookmarkStart w:id="116" w:name="_Toc510171776"/>
+      <w:r>
+        <w:t>Lignin</w:t>
+      </w:r>
+      <w:r>
+        <w:t>:  Leaf, Fine Root, Wood, Coarse Root</w:t>
+      </w:r>
+      <w:bookmarkEnd w:id="116"/>
     </w:p>
     <w:p>
       <w:pPr>
         <w:pStyle w:val="textbody"/>
       </w:pPr>
       <w:r>
-        <w:t>A species has a minimum tolerable January temperature (the mean of January nights).  If the stochastically generated January minimum temperature is below the minimum, a species cannot establish.  Units:  degrees Celsius.</w:t>
+        <w:t xml:space="preserve">The </w:t>
+      </w:r>
+      <w:r>
+        <w:t xml:space="preserve">fraction of </w:t>
+      </w:r>
+      <w:r>
+        <w:t xml:space="preserve">lignin </w:t>
+      </w:r>
+      <w:r>
+        <w:t xml:space="preserve">in each plant component (leaf, fine root, wood, and coarse root) </w:t>
+      </w:r>
+      <w:r>
+        <w:t xml:space="preserve">per species.  Value:  0.0  </w:t>
+      </w:r>
+      <w:r>
+        <w:t xml:space="preserve">≤ decimal </w:t>
+      </w:r>
+      <w:r>
+        <w:t>number ≤ 1</w:t>
+      </w:r>
+      <w:r>
+        <w:t>.</w:t>
+      </w:r>
+      <w:r>
+        <w:t>0.</w:t>
       </w:r>
     </w:p>
     <w:p>
@@ -14835,176 +14994,13 @@
         </w:tabs>
         <w:ind w:left="1170" w:hanging="1170"/>
       </w:pPr>
-      <w:bookmarkStart w:id="110" w:name="_Toc510171773"/>
-      <w:r>
-        <w:t>Maximum Allowable Drought</w:t>
-      </w:r>
-      <w:bookmarkEnd w:id="110"/>
-    </w:p>
-    <w:p>
-      <w:pPr>
-        <w:pStyle w:val="textbody"/>
-      </w:pPr>
-      <w:r>
-        <w:t xml:space="preserve">If available water </w:t>
-      </w:r>
-      <w:r>
-        <w:t xml:space="preserve">falls </w:t>
-      </w:r>
-      <w:r>
-        <w:t xml:space="preserve">below zero for a percent of the growing season greater than this value, a species cannot establish.  Units:  </w:t>
-      </w:r>
-      <w:r>
-        <w:t>fraction of the growing season (0.0 – 1.0).</w:t>
-      </w:r>
-      <w:r>
-        <w:t xml:space="preserve"> </w:t>
-      </w:r>
-      <w:r>
-        <w:t>Lower</w:t>
-      </w:r>
-      <w:r>
-        <w:t xml:space="preserve"> values </w:t>
-      </w:r>
-      <w:r>
-        <w:t>indicate</w:t>
-      </w:r>
-      <w:r>
-        <w:t xml:space="preserve"> </w:t>
-      </w:r>
-      <w:r>
-        <w:t>species</w:t>
-      </w:r>
-      <w:r>
-        <w:t xml:space="preserve"> whose establishment is more sensitive to drought</w:t>
-      </w:r>
-      <w:r>
-        <w:t>.</w:t>
-      </w:r>
-    </w:p>
-    <w:p>
-      <w:pPr>
-        <w:pStyle w:val="Heading3"/>
-        <w:tabs>
-          <w:tab w:val="clear" w:pos="3870"/>
-        </w:tabs>
-        <w:ind w:left="1170" w:hanging="1170"/>
-      </w:pPr>
-      <w:bookmarkStart w:id="111" w:name="_Toc510171774"/>
-      <w:r>
-        <w:t>Leaf Longevity</w:t>
-      </w:r>
-      <w:bookmarkEnd w:id="106"/>
-      <w:bookmarkEnd w:id="111"/>
-    </w:p>
-    <w:p>
-      <w:pPr>
-        <w:pStyle w:val="textbody"/>
-      </w:pPr>
-      <w:r>
-        <w:t xml:space="preserve">This parameter is the average longevity of a leaf or needle.  Value: </w:t>
-      </w:r>
-      <w:r>
-        <w:t xml:space="preserve">1.0 ≤ </w:t>
-      </w:r>
-      <w:r>
-        <w:t xml:space="preserve">decimal </w:t>
-      </w:r>
-      <w:r>
-        <w:t>number ≤ 10.0</w:t>
-      </w:r>
-      <w:r>
-        <w:t>.  Units: years.</w:t>
-      </w:r>
-    </w:p>
-    <w:p>
-      <w:pPr>
-        <w:pStyle w:val="Heading3"/>
-        <w:tabs>
-          <w:tab w:val="clear" w:pos="3870"/>
-        </w:tabs>
-        <w:ind w:left="1170" w:hanging="1170"/>
-      </w:pPr>
-      <w:bookmarkStart w:id="112" w:name="_Toc510171775"/>
-      <w:bookmarkStart w:id="113" w:name="_Toc112490878"/>
-      <w:bookmarkStart w:id="114" w:name="_Toc107735770"/>
-      <w:r>
-        <w:t>Epicormic resprouting</w:t>
-      </w:r>
-      <w:bookmarkEnd w:id="112"/>
-    </w:p>
-    <w:p>
-      <w:pPr>
-        <w:pStyle w:val="textbody"/>
-      </w:pPr>
-      <w:r>
-        <w:t>Does the species resprout via epicormic branching following a fire?  Value:  Y/N; yes, no.</w:t>
-      </w:r>
-    </w:p>
-    <w:p>
-      <w:pPr>
-        <w:pStyle w:val="Heading3"/>
-        <w:tabs>
-          <w:tab w:val="clear" w:pos="3870"/>
-        </w:tabs>
-        <w:ind w:left="1170" w:hanging="1170"/>
-      </w:pPr>
-      <w:bookmarkStart w:id="115" w:name="_Toc510171776"/>
-      <w:r>
-        <w:t>Lignin</w:t>
-      </w:r>
-      <w:r>
-        <w:t>:  Leaf, Fine Root, Wood, Coarse Root</w:t>
-      </w:r>
-      <w:bookmarkEnd w:id="115"/>
-    </w:p>
-    <w:p>
-      <w:pPr>
-        <w:pStyle w:val="textbody"/>
-      </w:pPr>
-      <w:r>
-        <w:t xml:space="preserve">The </w:t>
-      </w:r>
-      <w:r>
-        <w:t xml:space="preserve">fraction of </w:t>
-      </w:r>
-      <w:r>
-        <w:t xml:space="preserve">lignin </w:t>
-      </w:r>
-      <w:r>
-        <w:t xml:space="preserve">in each plant component (leaf, fine root, wood, and coarse root) </w:t>
-      </w:r>
-      <w:r>
-        <w:t xml:space="preserve">per species.  Value:  0.0  </w:t>
-      </w:r>
-      <w:r>
-        <w:t xml:space="preserve">≤ decimal </w:t>
-      </w:r>
-      <w:r>
-        <w:t>number ≤ 1</w:t>
-      </w:r>
-      <w:r>
-        <w:t>.</w:t>
-      </w:r>
-      <w:r>
-        <w:t>0.</w:t>
-      </w:r>
-    </w:p>
-    <w:p>
-      <w:pPr>
-        <w:pStyle w:val="Heading3"/>
-        <w:tabs>
-          <w:tab w:val="clear" w:pos="3870"/>
-        </w:tabs>
-        <w:ind w:left="1170" w:hanging="1170"/>
-      </w:pPr>
-      <w:bookmarkStart w:id="116" w:name="_Toc510171777"/>
-      <w:bookmarkStart w:id="117" w:name="_Toc112490876"/>
+      <w:bookmarkStart w:id="117" w:name="_Toc510171777"/>
+      <w:bookmarkStart w:id="118" w:name="_Toc112490876"/>
       <w:r>
         <w:lastRenderedPageBreak/>
         <w:t>CN Ratios:  Leaf, Fine Root, Wood, Coarse Root, Litter</w:t>
       </w:r>
-      <w:bookmarkEnd w:id="116"/>
+      <w:bookmarkEnd w:id="117"/>
     </w:p>
     <w:p>
       <w:pPr>
@@ -15076,11 +15072,11 @@
         </w:tabs>
         <w:ind w:left="1170" w:hanging="1170"/>
       </w:pPr>
-      <w:bookmarkStart w:id="118" w:name="_Toc510171778"/>
+      <w:bookmarkStart w:id="119" w:name="_Toc510171778"/>
       <w:r>
         <w:t>Maximum ANPP</w:t>
       </w:r>
-      <w:bookmarkEnd w:id="118"/>
+      <w:bookmarkEnd w:id="119"/>
     </w:p>
     <w:p>
       <w:pPr>
@@ -15150,11 +15146,11 @@
         </w:tabs>
         <w:ind w:left="1170" w:hanging="1170"/>
       </w:pPr>
-      <w:bookmarkStart w:id="119" w:name="_Toc510171779"/>
+      <w:bookmarkStart w:id="120" w:name="_Toc510171779"/>
       <w:r>
         <w:t>Maximum Biomass</w:t>
       </w:r>
-      <w:bookmarkEnd w:id="119"/>
+      <w:bookmarkEnd w:id="120"/>
     </w:p>
     <w:p>
       <w:pPr>
@@ -15181,11 +15177,11 @@
         </w:tabs>
         <w:ind w:left="1170" w:hanging="1170"/>
       </w:pPr>
-      <w:bookmarkStart w:id="120" w:name="_Toc510171780"/>
+      <w:bookmarkStart w:id="121" w:name="_Toc510171780"/>
       <w:r>
         <w:t>Functional Group Parameters</w:t>
       </w:r>
-      <w:bookmarkEnd w:id="120"/>
+      <w:bookmarkEnd w:id="121"/>
     </w:p>
     <w:p>
       <w:pPr>
@@ -15218,11 +15214,11 @@
         </w:tabs>
         <w:ind w:left="1170" w:hanging="1170"/>
       </w:pPr>
-      <w:bookmarkStart w:id="121" w:name="_Toc510171781"/>
+      <w:bookmarkStart w:id="122" w:name="_Toc510171781"/>
       <w:r>
         <w:t>Name</w:t>
       </w:r>
-      <w:bookmarkEnd w:id="121"/>
+      <w:bookmarkEnd w:id="122"/>
     </w:p>
     <w:p>
       <w:pPr>
@@ -15240,11 +15236,11 @@
         </w:tabs>
         <w:ind w:left="1170" w:hanging="1170"/>
       </w:pPr>
-      <w:bookmarkStart w:id="122" w:name="_Toc510171782"/>
+      <w:bookmarkStart w:id="123" w:name="_Toc510171782"/>
       <w:r>
         <w:t>Functional Type</w:t>
       </w:r>
-      <w:bookmarkEnd w:id="122"/>
+      <w:bookmarkEnd w:id="123"/>
     </w:p>
     <w:p>
       <w:pPr>
@@ -15262,11 +15258,11 @@
         </w:tabs>
         <w:ind w:left="1170" w:hanging="1170"/>
       </w:pPr>
-      <w:bookmarkStart w:id="123" w:name="_Toc510171783"/>
+      <w:bookmarkStart w:id="124" w:name="_Toc510171783"/>
       <w:r>
         <w:t>PPDF:  1, 2, 3, 4</w:t>
       </w:r>
-      <w:bookmarkEnd w:id="123"/>
+      <w:bookmarkEnd w:id="124"/>
     </w:p>
     <w:p>
       <w:pPr>
@@ -15488,14 +15484,14 @@
         </w:tabs>
         <w:ind w:left="1170" w:hanging="1170"/>
       </w:pPr>
-      <w:bookmarkStart w:id="124" w:name="_Toc510171784"/>
+      <w:bookmarkStart w:id="125" w:name="_Toc510171784"/>
       <w:r>
         <w:t>FRAC</w:t>
       </w:r>
       <w:r>
         <w:t>leaf</w:t>
       </w:r>
-      <w:bookmarkEnd w:id="124"/>
+      <w:bookmarkEnd w:id="125"/>
     </w:p>
     <w:p>
       <w:pPr>
@@ -15513,11 +15509,11 @@
         </w:tabs>
         <w:ind w:left="1170" w:hanging="1170"/>
       </w:pPr>
-      <w:bookmarkStart w:id="125" w:name="_Toc510171785"/>
+      <w:bookmarkStart w:id="126" w:name="_Toc510171785"/>
       <w:r>
         <w:t>BTOLAI, KLAI, MAXLAI</w:t>
       </w:r>
-      <w:bookmarkEnd w:id="125"/>
+      <w:bookmarkEnd w:id="126"/>
     </w:p>
     <w:p>
       <w:pPr>
@@ -15590,9 +15586,9 @@
         </w:rPr>
         <w:t xml:space="preserve"> is achieved</w:t>
       </w:r>
-      <w:bookmarkStart w:id="126" w:name="MAXLAI"/>
-    </w:p>
-    <w:bookmarkEnd w:id="126"/>
+      <w:bookmarkStart w:id="127" w:name="MAXLAI"/>
+    </w:p>
+    <w:bookmarkEnd w:id="127"/>
     <w:p>
       <w:pPr>
         <w:pStyle w:val="HTMLPreformatted"/>
@@ -15670,11 +15666,11 @@
         </w:tabs>
         <w:ind w:left="1170" w:hanging="1170"/>
       </w:pPr>
-      <w:bookmarkStart w:id="127" w:name="_Toc510171786"/>
+      <w:bookmarkStart w:id="128" w:name="_Toc510171786"/>
       <w:r>
         <w:t>PPRPTS2, PPRPTS3</w:t>
       </w:r>
-      <w:bookmarkEnd w:id="127"/>
+      <w:bookmarkEnd w:id="128"/>
     </w:p>
     <w:p>
       <w:pPr>
@@ -15808,12 +15804,12 @@
         </w:tabs>
         <w:ind w:left="1170" w:hanging="1170"/>
       </w:pPr>
-      <w:bookmarkStart w:id="128" w:name="_Toc510171787"/>
+      <w:bookmarkStart w:id="129" w:name="_Toc510171787"/>
       <w:r>
         <w:t>Woody Decay Rate</w:t>
       </w:r>
-      <w:bookmarkEnd w:id="117"/>
-      <w:bookmarkEnd w:id="128"/>
+      <w:bookmarkEnd w:id="118"/>
+      <w:bookmarkEnd w:id="129"/>
     </w:p>
     <w:p>
       <w:pPr>
@@ -15852,12 +15848,12 @@
         </w:tabs>
         <w:ind w:left="1170" w:hanging="1170"/>
       </w:pPr>
-      <w:bookmarkStart w:id="129" w:name="_Toc510171788"/>
+      <w:bookmarkStart w:id="130" w:name="_Toc510171788"/>
       <w:r>
         <w:lastRenderedPageBreak/>
         <w:t>Monthly Wood Mortality</w:t>
       </w:r>
-      <w:bookmarkEnd w:id="129"/>
+      <w:bookmarkEnd w:id="130"/>
     </w:p>
     <w:p>
       <w:pPr>
@@ -15870,34 +15866,145 @@
         <w:t xml:space="preserve">.  </w:t>
       </w:r>
       <w:r>
-        <w:t>Growth-related mortality is</w:t>
+        <w:t xml:space="preserve">Growth-related mortality is now a function of ANPP, similar to the </w:t>
+      </w:r>
+      <w:r>
+        <w:t>algorithm</w:t>
+      </w:r>
+      <w:r>
+        <w:t>s</w:t>
+      </w:r>
+      <w:r>
+        <w:t xml:space="preserve"> in Biomass Succession.</w:t>
+      </w:r>
+      <w:r>
+        <w:t xml:space="preserve">  Units:  fraction of wood biomass (0.0 – 1.0).</w:t>
+      </w:r>
+      <w:r>
+        <w:t xml:space="preserve">  </w:t>
+      </w:r>
+    </w:p>
+    <w:p>
+      <w:pPr>
+        <w:pStyle w:val="Heading3"/>
+        <w:tabs>
+          <w:tab w:val="clear" w:pos="3870"/>
+        </w:tabs>
+        <w:ind w:left="1170" w:hanging="1170"/>
+      </w:pPr>
+      <w:bookmarkStart w:id="131" w:name="_Toc112490877"/>
+      <w:bookmarkStart w:id="132" w:name="_Toc510171789"/>
+      <w:r>
+        <w:t>Mortality Curve – Shape Parameter</w:t>
+      </w:r>
+      <w:bookmarkEnd w:id="131"/>
+      <w:bookmarkEnd w:id="132"/>
+    </w:p>
+    <w:p>
+      <w:pPr>
+        <w:pStyle w:val="textbody"/>
+      </w:pPr>
+      <w:r>
+        <w:t>This parameter determines how quickly age-related mortality begins</w:t>
+      </w:r>
+      <w:r>
+        <w:t xml:space="preserve"> and operates as in Biomass Succession v1 and v2</w:t>
+      </w:r>
+      <w:r>
+        <w:t xml:space="preserve">.  Value: 5.0 </w:t>
+      </w:r>
+      <w:r>
+        <w:t>≤ decimal number ≤ 25.</w:t>
+      </w:r>
+      <w:r>
+        <w:t>0.  If the parameter = 5, then age-related mortality will begin at 10% of life span.  If the parameter = 25, then age-related mortality will begin at 85% of life span.</w:t>
+      </w:r>
+    </w:p>
+    <w:p>
+      <w:pPr>
+        <w:pStyle w:val="Heading3"/>
+        <w:tabs>
+          <w:tab w:val="clear" w:pos="3870"/>
+        </w:tabs>
+        <w:ind w:left="1170" w:hanging="1170"/>
+      </w:pPr>
+      <w:bookmarkStart w:id="133" w:name="_Toc510171790"/>
+      <w:r>
+        <w:t>Leaf Drop Month</w:t>
+      </w:r>
+      <w:bookmarkEnd w:id="133"/>
+    </w:p>
+    <w:p>
+      <w:pPr>
+        <w:pStyle w:val="textbody"/>
+      </w:pPr>
+      <w:r>
+        <w:t xml:space="preserve">This parameter determines when the leaves will drop and become part of the litter pool.  </w:t>
+      </w:r>
+    </w:p>
+    <w:p>
+      <w:pPr>
+        <w:pStyle w:val="textbody"/>
+        <w:rPr>
+          <w:i/>
+        </w:rPr>
+      </w:pPr>
+      <w:r>
+        <w:rPr>
+          <w:b/>
+        </w:rPr>
+        <w:t>Note</w:t>
+      </w:r>
+      <w:r>
+        <w:rPr>
+          <w:b/>
+        </w:rPr>
+        <w:t>:</w:t>
       </w:r>
       <w:r>
         <w:t xml:space="preserve"> </w:t>
       </w:r>
       <w:r>
-        <w:t xml:space="preserve">now </w:t>
-      </w:r>
-      <w:r>
-        <w:t>a function of ANPP</w:t>
-      </w:r>
-      <w:r>
-        <w:t xml:space="preserve">, similar to the </w:t>
-      </w:r>
-      <w:r>
-        <w:t>algorithm</w:t>
-      </w:r>
-      <w:r>
-        <w:t>s</w:t>
-      </w:r>
-      <w:r>
-        <w:t xml:space="preserve"> in Biomass Succession.</w:t>
-      </w:r>
-      <w:r>
-        <w:t xml:space="preserve">  Units:  fraction of wood biomass (0.0 – 1.0).</w:t>
-      </w:r>
-      <w:r>
-        <w:t xml:space="preserve">  </w:t>
+        <w:rPr>
+          <w:i/>
+        </w:rPr>
+        <w:t xml:space="preserve">Note that LeafDropMonth=9 means that </w:t>
+      </w:r>
+      <w:r>
+        <w:rPr>
+          <w:i/>
+        </w:rPr>
+        <w:t xml:space="preserve">half the </w:t>
+      </w:r>
+      <w:r>
+        <w:rPr>
+          <w:i/>
+        </w:rPr>
+        <w:t xml:space="preserve">leaves will drop in </w:t>
+      </w:r>
+      <w:r>
+        <w:rPr>
+          <w:i/>
+        </w:rPr>
+        <w:t>October</w:t>
+      </w:r>
+      <w:r>
+        <w:rPr>
+          <w:i/>
+        </w:rPr>
+        <w:t xml:space="preserve"> (one month offset)</w:t>
+      </w:r>
+      <w:r>
+        <w:rPr>
+          <w:i/>
+        </w:rPr>
+        <w:t xml:space="preserve"> and the other half drop in November</w:t>
+      </w:r>
+      <w:r>
+        <w:rPr>
+          <w:i/>
+        </w:rPr>
+        <w:t>.</w:t>
       </w:r>
     </w:p>
     <w:p>
@@ -15908,32 +16015,84 @@
         </w:tabs>
         <w:ind w:left="1170" w:hanging="1170"/>
       </w:pPr>
-      <w:bookmarkStart w:id="130" w:name="_Toc112490877"/>
-      <w:bookmarkStart w:id="131" w:name="_Toc510171789"/>
-      <w:r>
-        <w:t>Mortality Curve – Shape Parameter</w:t>
-      </w:r>
-      <w:bookmarkEnd w:id="130"/>
-      <w:bookmarkEnd w:id="131"/>
+      <w:bookmarkStart w:id="134" w:name="_Toc510171791"/>
+      <w:r>
+        <w:t>Coarse Root Fraction and Fine Root Fraction</w:t>
+      </w:r>
+      <w:bookmarkEnd w:id="134"/>
     </w:p>
     <w:p>
       <w:pPr>
         <w:pStyle w:val="textbody"/>
       </w:pPr>
       <w:r>
-        <w:t>This parameter determines how quickly age-related mortality begins</w:t>
-      </w:r>
-      <w:r>
-        <w:t xml:space="preserve"> and operates as in Biomass Succession v1 and v2</w:t>
-      </w:r>
-      <w:r>
-        <w:t xml:space="preserve">.  Value: 5.0 </w:t>
-      </w:r>
-      <w:r>
-        <w:t>≤ decimal number ≤ 25.</w:t>
-      </w:r>
-      <w:r>
-        <w:t>0.  If the parameter = 5, then age-related mortality will begin at 10% of life span.  If the parameter = 25, then age-related mortality will begin at 85% of life span.</w:t>
+        <w:t xml:space="preserve">The fraction of aboveground net primary productivity that is </w:t>
+      </w:r>
+      <w:r>
+        <w:t xml:space="preserve">used to compute the ANPP of coarse </w:t>
+      </w:r>
+      <w:r>
+        <w:t>and fine roots.  Units:  fraction of ANPP (0.0 – 1.0).</w:t>
+      </w:r>
+    </w:p>
+    <w:p>
+      <w:pPr>
+        <w:pStyle w:val="Heading2"/>
+        <w:tabs>
+          <w:tab w:val="clear" w:pos="1836"/>
+        </w:tabs>
+        <w:ind w:left="1170" w:hanging="1170"/>
+      </w:pPr>
+      <w:bookmarkStart w:id="135" w:name="_Toc510171792"/>
+      <w:r>
+        <w:t>Fire Reduction Parameters</w:t>
+      </w:r>
+      <w:bookmarkEnd w:id="135"/>
+    </w:p>
+    <w:p>
+      <w:pPr>
+        <w:pStyle w:val="textbody"/>
+      </w:pPr>
+      <w:r>
+        <w:t xml:space="preserve">The </w:t>
+      </w:r>
+      <w:r>
+        <w:rPr>
+          <w:rFonts w:ascii="Courier New" w:hAnsi="Courier New" w:cs="Courier New"/>
+        </w:rPr>
+        <w:t>FireReductionParameters</w:t>
+      </w:r>
+      <w:r>
+        <w:t xml:space="preserve"> table allows users to specify how much dead wood and litter will be removed as a function of fire severity.  The reduction of wood and litter will occur </w:t>
+      </w:r>
+      <w:r>
+        <w:rPr>
+          <w:b/>
+        </w:rPr>
+        <w:t>after</w:t>
+      </w:r>
+      <w:r>
+        <w:t xml:space="preserve"> fire induced mortality of cohorts.  After a fire kills a cohort, the dead biomass is deposited on the forest floor and is then subsequently volatilized in the same time step.</w:t>
+      </w:r>
+    </w:p>
+    <w:p>
+      <w:pPr>
+        <w:pStyle w:val="textbody"/>
+      </w:pPr>
+      <w:r>
+        <w:rPr>
+          <w:b/>
+        </w:rPr>
+        <w:t>Note</w:t>
+      </w:r>
+      <w:r>
+        <w:t xml:space="preserve">: This table is </w:t>
+      </w:r>
+      <w:r>
+        <w:t xml:space="preserve">required </w:t>
+      </w:r>
+      <w:r>
+        <w:t>even if fire extensions are not being used.</w:t>
       </w:r>
     </w:p>
     <w:p>
@@ -15944,83 +16103,40 @@
         </w:tabs>
         <w:ind w:left="1170" w:hanging="1170"/>
       </w:pPr>
-      <w:bookmarkStart w:id="132" w:name="_Toc510171790"/>
-      <w:r>
-        <w:t>Leaf Drop Month</w:t>
-      </w:r>
-      <w:bookmarkEnd w:id="132"/>
+      <w:bookmarkStart w:id="136" w:name="_Toc510171793"/>
+      <w:r>
+        <w:t>Fire Severity</w:t>
+      </w:r>
+      <w:bookmarkEnd w:id="136"/>
     </w:p>
     <w:p>
       <w:pPr>
         <w:pStyle w:val="textbody"/>
       </w:pPr>
       <w:r>
-        <w:t xml:space="preserve">This parameter determines when the leaves will drop and become part of the litter pool.  </w:t>
-      </w:r>
+        <w:t>The first column is fire severity, classes 1 – 5.  Severity should be listed in ascending order.</w:t>
+      </w:r>
+    </w:p>
+    <w:p>
+      <w:pPr>
+        <w:pStyle w:val="Heading3"/>
+        <w:tabs>
+          <w:tab w:val="clear" w:pos="3870"/>
+        </w:tabs>
+        <w:ind w:left="1170" w:hanging="1170"/>
+      </w:pPr>
+      <w:bookmarkStart w:id="137" w:name="_Toc510171794"/>
+      <w:r>
+        <w:t>Wood Reduction</w:t>
+      </w:r>
+      <w:bookmarkEnd w:id="137"/>
     </w:p>
     <w:p>
       <w:pPr>
         <w:pStyle w:val="textbody"/>
-        <w:rPr>
-          <w:i/>
-        </w:rPr>
-      </w:pPr>
-      <w:r>
-        <w:rPr>
-          <w:b/>
-        </w:rPr>
-        <w:t>Note</w:t>
-      </w:r>
-      <w:r>
-        <w:rPr>
-          <w:b/>
-        </w:rPr>
-        <w:t>:</w:t>
-      </w:r>
-      <w:r>
-        <w:t xml:space="preserve"> </w:t>
-      </w:r>
-      <w:r>
-        <w:rPr>
-          <w:i/>
-        </w:rPr>
-        <w:t xml:space="preserve">Note that LeafDropMonth=9 means that </w:t>
-      </w:r>
-      <w:r>
-        <w:rPr>
-          <w:i/>
-        </w:rPr>
-        <w:t xml:space="preserve">half the </w:t>
-      </w:r>
-      <w:r>
-        <w:rPr>
-          <w:i/>
-        </w:rPr>
-        <w:t xml:space="preserve">leaves will drop in </w:t>
-      </w:r>
-      <w:r>
-        <w:rPr>
-          <w:i/>
-        </w:rPr>
-        <w:t>October</w:t>
-      </w:r>
-      <w:r>
-        <w:rPr>
-          <w:i/>
-        </w:rPr>
-        <w:t xml:space="preserve"> (one month offset)</w:t>
-      </w:r>
-      <w:r>
-        <w:rPr>
-          <w:i/>
-        </w:rPr>
-        <w:t xml:space="preserve"> and the other half drop in November</w:t>
-      </w:r>
-      <w:r>
-        <w:rPr>
-          <w:i/>
-        </w:rPr>
-        <w:t>.</w:t>
+      </w:pPr>
+      <w:r>
+        <w:t>The second column is the proportion (0.0 – 1.0) of dead wood biomass that is volatilized.  The proportion will be applied to both C and N components.</w:t>
       </w:r>
     </w:p>
     <w:p>
@@ -16031,24 +16147,18 @@
         </w:tabs>
         <w:ind w:left="1170" w:hanging="1170"/>
       </w:pPr>
-      <w:bookmarkStart w:id="133" w:name="_Toc510171791"/>
-      <w:r>
-        <w:t>Coarse Root Fraction and Fine Root Fraction</w:t>
-      </w:r>
-      <w:bookmarkEnd w:id="133"/>
+      <w:bookmarkStart w:id="138" w:name="_Toc510171795"/>
+      <w:r>
+        <w:t>Litter Reduction</w:t>
+      </w:r>
+      <w:bookmarkEnd w:id="138"/>
     </w:p>
     <w:p>
       <w:pPr>
         <w:pStyle w:val="textbody"/>
       </w:pPr>
       <w:r>
-        <w:t xml:space="preserve">The fraction of aboveground net primary productivity that is </w:t>
-      </w:r>
-      <w:r>
-        <w:t xml:space="preserve">used to compute the ANPP of coarse </w:t>
-      </w:r>
-      <w:r>
-        <w:t>and fine roots.  Units:  fraction of ANPP (0.0 – 1.0).</w:t>
+        <w:t>The third column is the proportion (0.0 – 1.0) of dead litter biomass that is volatilized.  The proportion will be applied to both C and N components.</w:t>
       </w:r>
     </w:p>
     <w:p>
@@ -16059,138 +16169,12 @@
         </w:tabs>
         <w:ind w:left="1170" w:hanging="1170"/>
       </w:pPr>
-      <w:bookmarkStart w:id="134" w:name="_Toc510171792"/>
-      <w:r>
-        <w:t>Fire Reduction Parameters</w:t>
-      </w:r>
-      <w:bookmarkEnd w:id="134"/>
-    </w:p>
-    <w:p>
-      <w:pPr>
-        <w:pStyle w:val="textbody"/>
-      </w:pPr>
-      <w:r>
-        <w:t xml:space="preserve">The </w:t>
-      </w:r>
-      <w:r>
-        <w:rPr>
-          <w:rFonts w:ascii="Courier New" w:hAnsi="Courier New" w:cs="Courier New"/>
-        </w:rPr>
-        <w:t>FireReductionParameters</w:t>
-      </w:r>
-      <w:r>
-        <w:t xml:space="preserve"> table allows users to specify how much dead wood and litter will be removed as a function of fire severity.  The reduction of wood and litter will occur </w:t>
-      </w:r>
-      <w:r>
-        <w:rPr>
-          <w:b/>
-        </w:rPr>
-        <w:t>after</w:t>
-      </w:r>
-      <w:r>
-        <w:t xml:space="preserve"> fire induced mortality of cohorts.  After a fire kills a cohort, the dead biomass is deposited on the forest floor and is then subsequently volatilized in the same time step.</w:t>
-      </w:r>
-    </w:p>
-    <w:p>
-      <w:pPr>
-        <w:pStyle w:val="textbody"/>
-      </w:pPr>
-      <w:r>
-        <w:rPr>
-          <w:b/>
-        </w:rPr>
-        <w:t>Note</w:t>
-      </w:r>
-      <w:r>
-        <w:t xml:space="preserve">: This table is </w:t>
-      </w:r>
-      <w:r>
-        <w:t xml:space="preserve">required </w:t>
-      </w:r>
-      <w:r>
-        <w:t>even if fire extensions are not being used.</w:t>
-      </w:r>
-    </w:p>
-    <w:p>
-      <w:pPr>
-        <w:pStyle w:val="Heading3"/>
-        <w:tabs>
-          <w:tab w:val="clear" w:pos="3870"/>
-        </w:tabs>
-        <w:ind w:left="1170" w:hanging="1170"/>
-      </w:pPr>
-      <w:bookmarkStart w:id="135" w:name="_Toc510171793"/>
-      <w:r>
-        <w:t>Fire Severity</w:t>
-      </w:r>
-      <w:bookmarkEnd w:id="135"/>
-    </w:p>
-    <w:p>
-      <w:pPr>
-        <w:pStyle w:val="textbody"/>
-      </w:pPr>
-      <w:r>
-        <w:t>The first column is fire severity, classes 1 – 5.  Severity should be listed in ascending order.</w:t>
-      </w:r>
-    </w:p>
-    <w:p>
-      <w:pPr>
-        <w:pStyle w:val="Heading3"/>
-        <w:tabs>
-          <w:tab w:val="clear" w:pos="3870"/>
-        </w:tabs>
-        <w:ind w:left="1170" w:hanging="1170"/>
-      </w:pPr>
-      <w:bookmarkStart w:id="136" w:name="_Toc510171794"/>
-      <w:r>
-        <w:t>Wood Reduction</w:t>
-      </w:r>
-      <w:bookmarkEnd w:id="136"/>
-    </w:p>
-    <w:p>
-      <w:pPr>
-        <w:pStyle w:val="textbody"/>
-      </w:pPr>
-      <w:r>
-        <w:t>The second column is the proportion (0.0 – 1.0) of dead wood biomass that is volatilized.  The proportion will be applied to both C and N components.</w:t>
-      </w:r>
-    </w:p>
-    <w:p>
-      <w:pPr>
-        <w:pStyle w:val="Heading3"/>
-        <w:tabs>
-          <w:tab w:val="clear" w:pos="3870"/>
-        </w:tabs>
-        <w:ind w:left="1170" w:hanging="1170"/>
-      </w:pPr>
-      <w:bookmarkStart w:id="137" w:name="_Toc510171795"/>
-      <w:r>
-        <w:t>Litter Reduction</w:t>
-      </w:r>
-      <w:bookmarkEnd w:id="137"/>
-    </w:p>
-    <w:p>
-      <w:pPr>
-        <w:pStyle w:val="textbody"/>
-      </w:pPr>
-      <w:r>
-        <w:t>The third column is the proportion (0.0 – 1.0) of dead litter biomass that is volatilized.  The proportion will be applied to both C and N components.</w:t>
-      </w:r>
-    </w:p>
-    <w:p>
-      <w:pPr>
-        <w:pStyle w:val="Heading2"/>
-        <w:tabs>
-          <w:tab w:val="clear" w:pos="1836"/>
-        </w:tabs>
-        <w:ind w:left="1170" w:hanging="1170"/>
-      </w:pPr>
-      <w:bookmarkStart w:id="138" w:name="_Toc510171796"/>
+      <w:bookmarkStart w:id="139" w:name="_Toc510171796"/>
       <w:r>
         <w:lastRenderedPageBreak/>
         <w:t>Harvest Reduction Parameters</w:t>
       </w:r>
-      <w:bookmarkEnd w:id="138"/>
+      <w:bookmarkEnd w:id="139"/>
     </w:p>
     <w:p>
       <w:pPr>
@@ -16272,11 +16256,11 @@
         </w:tabs>
         <w:ind w:left="1170" w:hanging="1170"/>
       </w:pPr>
-      <w:bookmarkStart w:id="139" w:name="_Toc510171797"/>
+      <w:bookmarkStart w:id="140" w:name="_Toc510171797"/>
       <w:r>
         <w:t>Prescription Name</w:t>
       </w:r>
-      <w:bookmarkEnd w:id="139"/>
+      <w:bookmarkEnd w:id="140"/>
     </w:p>
     <w:p>
       <w:pPr>
@@ -16324,14 +16308,14 @@
         </w:tabs>
         <w:ind w:left="1170" w:hanging="1170"/>
       </w:pPr>
-      <w:bookmarkStart w:id="140" w:name="_Toc510171798"/>
+      <w:bookmarkStart w:id="141" w:name="_Toc510171798"/>
       <w:r>
         <w:t xml:space="preserve">Dead </w:t>
       </w:r>
       <w:r>
         <w:t>Wood Reduction</w:t>
       </w:r>
-      <w:bookmarkEnd w:id="140"/>
+      <w:bookmarkEnd w:id="141"/>
     </w:p>
     <w:p>
       <w:pPr>
@@ -16355,14 +16339,14 @@
         </w:tabs>
         <w:ind w:left="1170" w:hanging="1170"/>
       </w:pPr>
-      <w:bookmarkStart w:id="141" w:name="_Toc510171799"/>
+      <w:bookmarkStart w:id="142" w:name="_Toc510171799"/>
       <w:r>
         <w:t xml:space="preserve">Dead </w:t>
       </w:r>
       <w:r>
         <w:t>Litter Reduction</w:t>
       </w:r>
-      <w:bookmarkEnd w:id="141"/>
+      <w:bookmarkEnd w:id="142"/>
     </w:p>
     <w:p>
       <w:pPr>
@@ -16386,11 +16370,11 @@
         </w:tabs>
         <w:ind w:left="1170" w:hanging="1170"/>
       </w:pPr>
-      <w:bookmarkStart w:id="142" w:name="_Toc510171800"/>
+      <w:bookmarkStart w:id="143" w:name="_Toc510171800"/>
       <w:r>
         <w:t>Cohort Wood Removal</w:t>
       </w:r>
-      <w:bookmarkEnd w:id="142"/>
+      <w:bookmarkEnd w:id="143"/>
     </w:p>
     <w:p>
       <w:pPr>
@@ -16426,11 +16410,11 @@
         </w:tabs>
         <w:ind w:left="1170" w:hanging="1170"/>
       </w:pPr>
-      <w:bookmarkStart w:id="143" w:name="_Toc510171801"/>
+      <w:bookmarkStart w:id="144" w:name="_Toc510171801"/>
       <w:r>
         <w:t>Cohort Leaf Removal</w:t>
       </w:r>
-      <w:bookmarkEnd w:id="143"/>
+      <w:bookmarkEnd w:id="144"/>
       <w:r>
         <w:t xml:space="preserve"> </w:t>
       </w:r>
@@ -16465,18 +16449,18 @@
       <w:pPr>
         <w:pStyle w:val="Heading1"/>
       </w:pPr>
-      <w:bookmarkStart w:id="144" w:name="_Toc510171802"/>
-      <w:bookmarkStart w:id="145" w:name="_Ref109371329"/>
-      <w:bookmarkStart w:id="146" w:name="_Toc133339122"/>
-      <w:bookmarkStart w:id="147" w:name="_Toc282434158"/>
-      <w:bookmarkStart w:id="148" w:name="_Ref140059391"/>
-      <w:bookmarkEnd w:id="113"/>
+      <w:bookmarkStart w:id="145" w:name="_Toc510171802"/>
+      <w:bookmarkStart w:id="146" w:name="_Ref109371329"/>
+      <w:bookmarkStart w:id="147" w:name="_Toc133339122"/>
+      <w:bookmarkStart w:id="148" w:name="_Toc282434158"/>
+      <w:bookmarkStart w:id="149" w:name="_Ref140059391"/>
       <w:bookmarkEnd w:id="114"/>
+      <w:bookmarkEnd w:id="115"/>
       <w:r>
         <w:lastRenderedPageBreak/>
         <w:t>Output Files</w:t>
       </w:r>
-      <w:bookmarkEnd w:id="144"/>
+      <w:bookmarkEnd w:id="145"/>
     </w:p>
     <w:p>
       <w:pPr>
@@ -16862,15 +16846,15 @@
       <w:pPr>
         <w:pStyle w:val="Heading1"/>
       </w:pPr>
-      <w:bookmarkStart w:id="149" w:name="_Toc510171803"/>
+      <w:bookmarkStart w:id="150" w:name="_Toc510171803"/>
       <w:r>
         <w:lastRenderedPageBreak/>
         <w:t>Initial Communities Input File</w:t>
       </w:r>
-      <w:bookmarkEnd w:id="145"/>
       <w:bookmarkEnd w:id="146"/>
       <w:bookmarkEnd w:id="147"/>
-      <w:bookmarkEnd w:id="149"/>
+      <w:bookmarkEnd w:id="148"/>
+      <w:bookmarkEnd w:id="150"/>
     </w:p>
     <w:p>
       <w:pPr>
@@ -16903,15 +16887,15 @@
         </w:tabs>
         <w:ind w:left="1170" w:hanging="1170"/>
       </w:pPr>
-      <w:bookmarkStart w:id="150" w:name="_Toc133339123"/>
-      <w:bookmarkStart w:id="151" w:name="_Toc282434159"/>
-      <w:bookmarkStart w:id="152" w:name="_Toc510171804"/>
+      <w:bookmarkStart w:id="151" w:name="_Toc133339123"/>
+      <w:bookmarkStart w:id="152" w:name="_Toc282434159"/>
+      <w:bookmarkStart w:id="153" w:name="_Toc510171804"/>
       <w:r>
         <w:t>Example File</w:t>
       </w:r>
-      <w:bookmarkEnd w:id="150"/>
       <w:bookmarkEnd w:id="151"/>
       <w:bookmarkEnd w:id="152"/>
+      <w:bookmarkEnd w:id="153"/>
     </w:p>
     <w:p>
       <w:pPr>
@@ -17125,15 +17109,15 @@
         </w:tabs>
         <w:ind w:left="1170" w:hanging="1170"/>
       </w:pPr>
-      <w:bookmarkStart w:id="153" w:name="_Toc133339124"/>
-      <w:bookmarkStart w:id="154" w:name="_Toc282434160"/>
-      <w:bookmarkStart w:id="155" w:name="_Toc510171805"/>
+      <w:bookmarkStart w:id="154" w:name="_Toc133339124"/>
+      <w:bookmarkStart w:id="155" w:name="_Toc282434160"/>
+      <w:bookmarkStart w:id="156" w:name="_Toc510171805"/>
       <w:r>
         <w:t>LandisData</w:t>
       </w:r>
-      <w:bookmarkEnd w:id="153"/>
       <w:bookmarkEnd w:id="154"/>
       <w:bookmarkEnd w:id="155"/>
+      <w:bookmarkEnd w:id="156"/>
     </w:p>
     <w:p>
       <w:pPr>
@@ -17162,15 +17146,15 @@
         </w:tabs>
         <w:ind w:left="1170" w:hanging="1170"/>
       </w:pPr>
-      <w:bookmarkStart w:id="156" w:name="_Toc133339125"/>
-      <w:bookmarkStart w:id="157" w:name="_Toc282434161"/>
-      <w:bookmarkStart w:id="158" w:name="_Toc510171806"/>
+      <w:bookmarkStart w:id="157" w:name="_Toc133339125"/>
+      <w:bookmarkStart w:id="158" w:name="_Toc282434161"/>
+      <w:bookmarkStart w:id="159" w:name="_Toc510171806"/>
       <w:r>
         <w:t>Initial Community Class Definitions</w:t>
       </w:r>
-      <w:bookmarkEnd w:id="156"/>
       <w:bookmarkEnd w:id="157"/>
       <w:bookmarkEnd w:id="158"/>
+      <w:bookmarkEnd w:id="159"/>
     </w:p>
     <w:p>
       <w:pPr>
@@ -17188,15 +17172,15 @@
         </w:tabs>
         <w:ind w:left="1170" w:hanging="1170"/>
       </w:pPr>
-      <w:bookmarkStart w:id="159" w:name="_Toc133339126"/>
-      <w:bookmarkStart w:id="160" w:name="_Toc282434162"/>
-      <w:bookmarkStart w:id="161" w:name="_Toc510171807"/>
+      <w:bookmarkStart w:id="160" w:name="_Toc133339126"/>
+      <w:bookmarkStart w:id="161" w:name="_Toc282434162"/>
+      <w:bookmarkStart w:id="162" w:name="_Toc510171807"/>
       <w:r>
         <w:t>MapCode</w:t>
       </w:r>
-      <w:bookmarkEnd w:id="159"/>
       <w:bookmarkEnd w:id="160"/>
       <w:bookmarkEnd w:id="161"/>
+      <w:bookmarkEnd w:id="162"/>
     </w:p>
     <w:p>
       <w:pPr>
@@ -17232,18 +17216,18 @@
         </w:tabs>
         <w:ind w:left="1170" w:hanging="1170"/>
       </w:pPr>
-      <w:bookmarkStart w:id="162" w:name="_Toc133339127"/>
-      <w:bookmarkStart w:id="163" w:name="_Toc282434163"/>
-      <w:bookmarkStart w:id="164" w:name="_Toc510171808"/>
+      <w:bookmarkStart w:id="163" w:name="_Toc133339127"/>
+      <w:bookmarkStart w:id="164" w:name="_Toc282434163"/>
+      <w:bookmarkStart w:id="165" w:name="_Toc510171808"/>
       <w:r>
         <w:t>Species Present</w:t>
       </w:r>
-      <w:bookmarkEnd w:id="162"/>
       <w:bookmarkEnd w:id="163"/>
+      <w:bookmarkEnd w:id="164"/>
       <w:r>
         <w:t xml:space="preserve"> and Biomass</w:t>
       </w:r>
-      <w:bookmarkEnd w:id="164"/>
+      <w:bookmarkEnd w:id="165"/>
     </w:p>
     <w:p>
       <w:pPr>
@@ -17385,15 +17369,15 @@
         </w:tabs>
         <w:ind w:left="1170" w:hanging="1170"/>
       </w:pPr>
-      <w:bookmarkStart w:id="165" w:name="_Toc133339128"/>
-      <w:bookmarkStart w:id="166" w:name="_Toc282434164"/>
-      <w:bookmarkStart w:id="167" w:name="_Toc510171809"/>
+      <w:bookmarkStart w:id="166" w:name="_Toc133339128"/>
+      <w:bookmarkStart w:id="167" w:name="_Toc282434164"/>
+      <w:bookmarkStart w:id="168" w:name="_Toc510171809"/>
       <w:r>
         <w:t>Grouping Species Ages into Cohorts</w:t>
       </w:r>
-      <w:bookmarkEnd w:id="165"/>
       <w:bookmarkEnd w:id="166"/>
       <w:bookmarkEnd w:id="167"/>
+      <w:bookmarkEnd w:id="168"/>
     </w:p>
     <w:p>
       <w:pPr>
@@ -17484,7 +17468,7 @@
         <w:t>acersacc  20  40  200</w:t>
       </w:r>
     </w:p>
-    <w:bookmarkEnd w:id="148"/>
+    <w:bookmarkEnd w:id="149"/>
     <w:p>
       <w:pPr>
         <w:pStyle w:val="textbody"/>
@@ -17504,7 +17488,7 @@
 </file>
 
 <file path=word/endnotes.xml><?xml version="1.0" encoding="utf-8"?>
-<w:endnotes xmlns:wpc="http://schemas.microsoft.com/office/word/2010/wordprocessingCanvas" xmlns:mc="http://schemas.openxmlformats.org/markup-compatibility/2006" xmlns:o="urn:schemas-microsoft-com:office:office" xmlns:r="http://schemas.openxmlformats.org/officeDocument/2006/relationships" xmlns:m="http://schemas.openxmlformats.org/officeDocument/2006/math" xmlns:v="urn:schemas-microsoft-com:vml" xmlns:wp14="http://schemas.microsoft.com/office/word/2010/wordprocessingDrawing" xmlns:wp="http://schemas.openxmlformats.org/drawingml/2006/wordprocessingDrawing" xmlns:w10="urn:schemas-microsoft-com:office:word" xmlns:w="http://schemas.openxmlformats.org/wordprocessingml/2006/main" xmlns:w14="http://schemas.microsoft.com/office/word/2010/wordml" xmlns:w15="http://schemas.microsoft.com/office/word/2012/wordml" xmlns:wpg="http://schemas.microsoft.com/office/word/2010/wordprocessingGroup" xmlns:wpi="http://schemas.microsoft.com/office/word/2010/wordprocessingInk" xmlns:wne="http://schemas.microsoft.com/office/word/2006/wordml" xmlns:wps="http://schemas.microsoft.com/office/word/2010/wordprocessingShape" mc:Ignorable="w14 w15 wp14">
+<w:endnotes xmlns:wpc="http://schemas.microsoft.com/office/word/2010/wordprocessingCanvas" xmlns:cx="http://schemas.microsoft.com/office/drawing/2014/chartex" xmlns:cx1="http://schemas.microsoft.com/office/drawing/2015/9/8/chartex" xmlns:mc="http://schemas.openxmlformats.org/markup-compatibility/2006" xmlns:o="urn:schemas-microsoft-com:office:office" xmlns:r="http://schemas.openxmlformats.org/officeDocument/2006/relationships" xmlns:m="http://schemas.openxmlformats.org/officeDocument/2006/math" xmlns:v="urn:schemas-microsoft-com:vml" xmlns:wp14="http://schemas.microsoft.com/office/word/2010/wordprocessingDrawing" xmlns:wp="http://schemas.openxmlformats.org/drawingml/2006/wordprocessingDrawing" xmlns:w10="urn:schemas-microsoft-com:office:word" xmlns:w="http://schemas.openxmlformats.org/wordprocessingml/2006/main" xmlns:w14="http://schemas.microsoft.com/office/word/2010/wordml" xmlns:w15="http://schemas.microsoft.com/office/word/2012/wordml" xmlns:w16se="http://schemas.microsoft.com/office/word/2015/wordml/symex" xmlns:wpg="http://schemas.microsoft.com/office/word/2010/wordprocessingGroup" xmlns:wpi="http://schemas.microsoft.com/office/word/2010/wordprocessingInk" xmlns:wne="http://schemas.microsoft.com/office/word/2006/wordml" xmlns:wps="http://schemas.microsoft.com/office/word/2010/wordprocessingShape" mc:Ignorable="w14 w15 w16se wp14">
   <w:endnote w:type="separator" w:id="-1">
     <w:p>
       <w:r>
@@ -17523,7 +17507,7 @@
 </file>
 
 <file path=word/footer1.xml><?xml version="1.0" encoding="utf-8"?>
-<w:ftr xmlns:wpc="http://schemas.microsoft.com/office/word/2010/wordprocessingCanvas" xmlns:mc="http://schemas.openxmlformats.org/markup-compatibility/2006" xmlns:o="urn:schemas-microsoft-com:office:office" xmlns:r="http://schemas.openxmlformats.org/officeDocument/2006/relationships" xmlns:m="http://schemas.openxmlformats.org/officeDocument/2006/math" xmlns:v="urn:schemas-microsoft-com:vml" xmlns:wp14="http://schemas.microsoft.com/office/word/2010/wordprocessingDrawing" xmlns:wp="http://schemas.openxmlformats.org/drawingml/2006/wordprocessingDrawing" xmlns:w10="urn:schemas-microsoft-com:office:word" xmlns:w="http://schemas.openxmlformats.org/wordprocessingml/2006/main" xmlns:w14="http://schemas.microsoft.com/office/word/2010/wordml" xmlns:w15="http://schemas.microsoft.com/office/word/2012/wordml" xmlns:wpg="http://schemas.microsoft.com/office/word/2010/wordprocessingGroup" xmlns:wpi="http://schemas.microsoft.com/office/word/2010/wordprocessingInk" xmlns:wne="http://schemas.microsoft.com/office/word/2006/wordml" xmlns:wps="http://schemas.microsoft.com/office/word/2010/wordprocessingShape" mc:Ignorable="w14 w15 wp14">
+<w:ftr xmlns:wpc="http://schemas.microsoft.com/office/word/2010/wordprocessingCanvas" xmlns:cx="http://schemas.microsoft.com/office/drawing/2014/chartex" xmlns:cx1="http://schemas.microsoft.com/office/drawing/2015/9/8/chartex" xmlns:mc="http://schemas.openxmlformats.org/markup-compatibility/2006" xmlns:o="urn:schemas-microsoft-com:office:office" xmlns:r="http://schemas.openxmlformats.org/officeDocument/2006/relationships" xmlns:m="http://schemas.openxmlformats.org/officeDocument/2006/math" xmlns:v="urn:schemas-microsoft-com:vml" xmlns:wp14="http://schemas.microsoft.com/office/word/2010/wordprocessingDrawing" xmlns:wp="http://schemas.openxmlformats.org/drawingml/2006/wordprocessingDrawing" xmlns:w10="urn:schemas-microsoft-com:office:word" xmlns:w="http://schemas.openxmlformats.org/wordprocessingml/2006/main" xmlns:w14="http://schemas.microsoft.com/office/word/2010/wordml" xmlns:w15="http://schemas.microsoft.com/office/word/2012/wordml" xmlns:w16se="http://schemas.microsoft.com/office/word/2015/wordml/symex" xmlns:wpg="http://schemas.microsoft.com/office/word/2010/wordprocessingGroup" xmlns:wpi="http://schemas.microsoft.com/office/word/2010/wordprocessingInk" xmlns:wne="http://schemas.microsoft.com/office/word/2006/wordml" xmlns:wps="http://schemas.microsoft.com/office/word/2010/wordprocessingShape" mc:Ignorable="w14 w15 w16se wp14">
   <w:p>
     <w:pPr>
       <w:pStyle w:val="Footer"/>
@@ -17533,7 +17517,7 @@
 </file>
 
 <file path=word/footer2.xml><?xml version="1.0" encoding="utf-8"?>
-<w:ftr xmlns:wpc="http://schemas.microsoft.com/office/word/2010/wordprocessingCanvas" xmlns:mc="http://schemas.openxmlformats.org/markup-compatibility/2006" xmlns:o="urn:schemas-microsoft-com:office:office" xmlns:r="http://schemas.openxmlformats.org/officeDocument/2006/relationships" xmlns:m="http://schemas.openxmlformats.org/officeDocument/2006/math" xmlns:v="urn:schemas-microsoft-com:vml" xmlns:wp14="http://schemas.microsoft.com/office/word/2010/wordprocessingDrawing" xmlns:wp="http://schemas.openxmlformats.org/drawingml/2006/wordprocessingDrawing" xmlns:w10="urn:schemas-microsoft-com:office:word" xmlns:w="http://schemas.openxmlformats.org/wordprocessingml/2006/main" xmlns:w14="http://schemas.microsoft.com/office/word/2010/wordml" xmlns:w15="http://schemas.microsoft.com/office/word/2012/wordml" xmlns:wpg="http://schemas.microsoft.com/office/word/2010/wordprocessingGroup" xmlns:wpi="http://schemas.microsoft.com/office/word/2010/wordprocessingInk" xmlns:wne="http://schemas.microsoft.com/office/word/2006/wordml" xmlns:wps="http://schemas.microsoft.com/office/word/2010/wordprocessingShape" mc:Ignorable="w14 w15 wp14">
+<w:ftr xmlns:wpc="http://schemas.microsoft.com/office/word/2010/wordprocessingCanvas" xmlns:cx="http://schemas.microsoft.com/office/drawing/2014/chartex" xmlns:cx1="http://schemas.microsoft.com/office/drawing/2015/9/8/chartex" xmlns:mc="http://schemas.openxmlformats.org/markup-compatibility/2006" xmlns:o="urn:schemas-microsoft-com:office:office" xmlns:r="http://schemas.openxmlformats.org/officeDocument/2006/relationships" xmlns:m="http://schemas.openxmlformats.org/officeDocument/2006/math" xmlns:v="urn:schemas-microsoft-com:vml" xmlns:wp14="http://schemas.microsoft.com/office/word/2010/wordprocessingDrawing" xmlns:wp="http://schemas.openxmlformats.org/drawingml/2006/wordprocessingDrawing" xmlns:w10="urn:schemas-microsoft-com:office:word" xmlns:w="http://schemas.openxmlformats.org/wordprocessingml/2006/main" xmlns:w14="http://schemas.microsoft.com/office/word/2010/wordml" xmlns:w15="http://schemas.microsoft.com/office/word/2012/wordml" xmlns:w16se="http://schemas.microsoft.com/office/word/2015/wordml/symex" xmlns:wpg="http://schemas.microsoft.com/office/word/2010/wordprocessingGroup" xmlns:wpi="http://schemas.microsoft.com/office/word/2010/wordprocessingInk" xmlns:wne="http://schemas.microsoft.com/office/word/2006/wordml" xmlns:wps="http://schemas.microsoft.com/office/word/2010/wordprocessingShape" mc:Ignorable="w14 w15 w16se wp14">
   <w:p>
     <w:pPr>
       <w:pStyle w:val="Footer"/>
@@ -17543,7 +17527,7 @@
 </file>
 
 <file path=word/footer3.xml><?xml version="1.0" encoding="utf-8"?>
-<w:ftr xmlns:wpc="http://schemas.microsoft.com/office/word/2010/wordprocessingCanvas" xmlns:mc="http://schemas.openxmlformats.org/markup-compatibility/2006" xmlns:o="urn:schemas-microsoft-com:office:office" xmlns:r="http://schemas.openxmlformats.org/officeDocument/2006/relationships" xmlns:m="http://schemas.openxmlformats.org/officeDocument/2006/math" xmlns:v="urn:schemas-microsoft-com:vml" xmlns:wp14="http://schemas.microsoft.com/office/word/2010/wordprocessingDrawing" xmlns:wp="http://schemas.openxmlformats.org/drawingml/2006/wordprocessingDrawing" xmlns:w10="urn:schemas-microsoft-com:office:word" xmlns:w="http://schemas.openxmlformats.org/wordprocessingml/2006/main" xmlns:w14="http://schemas.microsoft.com/office/word/2010/wordml" xmlns:w15="http://schemas.microsoft.com/office/word/2012/wordml" xmlns:wpg="http://schemas.microsoft.com/office/word/2010/wordprocessingGroup" xmlns:wpi="http://schemas.microsoft.com/office/word/2010/wordprocessingInk" xmlns:wne="http://schemas.microsoft.com/office/word/2006/wordml" xmlns:wps="http://schemas.microsoft.com/office/word/2010/wordprocessingShape" mc:Ignorable="w14 w15 wp14">
+<w:ftr xmlns:wpc="http://schemas.microsoft.com/office/word/2010/wordprocessingCanvas" xmlns:cx="http://schemas.microsoft.com/office/drawing/2014/chartex" xmlns:cx1="http://schemas.microsoft.com/office/drawing/2015/9/8/chartex" xmlns:mc="http://schemas.openxmlformats.org/markup-compatibility/2006" xmlns:o="urn:schemas-microsoft-com:office:office" xmlns:r="http://schemas.openxmlformats.org/officeDocument/2006/relationships" xmlns:m="http://schemas.openxmlformats.org/officeDocument/2006/math" xmlns:v="urn:schemas-microsoft-com:vml" xmlns:wp14="http://schemas.microsoft.com/office/word/2010/wordprocessingDrawing" xmlns:wp="http://schemas.openxmlformats.org/drawingml/2006/wordprocessingDrawing" xmlns:w10="urn:schemas-microsoft-com:office:word" xmlns:w="http://schemas.openxmlformats.org/wordprocessingml/2006/main" xmlns:w14="http://schemas.microsoft.com/office/word/2010/wordml" xmlns:w15="http://schemas.microsoft.com/office/word/2012/wordml" xmlns:w16se="http://schemas.microsoft.com/office/word/2015/wordml/symex" xmlns:wpg="http://schemas.microsoft.com/office/word/2010/wordprocessingGroup" xmlns:wpi="http://schemas.microsoft.com/office/word/2010/wordprocessingInk" xmlns:wne="http://schemas.microsoft.com/office/word/2006/wordml" xmlns:wps="http://schemas.microsoft.com/office/word/2010/wordprocessingShape" mc:Ignorable="w14 w15 w16se wp14">
   <w:p>
     <w:pPr>
       <w:pStyle w:val="Footer"/>
@@ -17553,7 +17537,7 @@
 </file>
 
 <file path=word/footer4.xml><?xml version="1.0" encoding="utf-8"?>
-<w:ftr xmlns:wpc="http://schemas.microsoft.com/office/word/2010/wordprocessingCanvas" xmlns:mc="http://schemas.openxmlformats.org/markup-compatibility/2006" xmlns:o="urn:schemas-microsoft-com:office:office" xmlns:r="http://schemas.openxmlformats.org/officeDocument/2006/relationships" xmlns:m="http://schemas.openxmlformats.org/officeDocument/2006/math" xmlns:v="urn:schemas-microsoft-com:vml" xmlns:wp14="http://schemas.microsoft.com/office/word/2010/wordprocessingDrawing" xmlns:wp="http://schemas.openxmlformats.org/drawingml/2006/wordprocessingDrawing" xmlns:w10="urn:schemas-microsoft-com:office:word" xmlns:w="http://schemas.openxmlformats.org/wordprocessingml/2006/main" xmlns:w14="http://schemas.microsoft.com/office/word/2010/wordml" xmlns:w15="http://schemas.microsoft.com/office/word/2012/wordml" xmlns:wpg="http://schemas.microsoft.com/office/word/2010/wordprocessingGroup" xmlns:wpi="http://schemas.microsoft.com/office/word/2010/wordprocessingInk" xmlns:wne="http://schemas.microsoft.com/office/word/2006/wordml" xmlns:wps="http://schemas.microsoft.com/office/word/2010/wordprocessingShape" mc:Ignorable="w14 w15 wp14">
+<w:ftr xmlns:wpc="http://schemas.microsoft.com/office/word/2010/wordprocessingCanvas" xmlns:cx="http://schemas.microsoft.com/office/drawing/2014/chartex" xmlns:cx1="http://schemas.microsoft.com/office/drawing/2015/9/8/chartex" xmlns:mc="http://schemas.openxmlformats.org/markup-compatibility/2006" xmlns:o="urn:schemas-microsoft-com:office:office" xmlns:r="http://schemas.openxmlformats.org/officeDocument/2006/relationships" xmlns:m="http://schemas.openxmlformats.org/officeDocument/2006/math" xmlns:v="urn:schemas-microsoft-com:vml" xmlns:wp14="http://schemas.microsoft.com/office/word/2010/wordprocessingDrawing" xmlns:wp="http://schemas.openxmlformats.org/drawingml/2006/wordprocessingDrawing" xmlns:w10="urn:schemas-microsoft-com:office:word" xmlns:w="http://schemas.openxmlformats.org/wordprocessingml/2006/main" xmlns:w14="http://schemas.microsoft.com/office/word/2010/wordml" xmlns:w15="http://schemas.microsoft.com/office/word/2012/wordml" xmlns:w16se="http://schemas.microsoft.com/office/word/2015/wordml/symex" xmlns:wpg="http://schemas.microsoft.com/office/word/2010/wordprocessingGroup" xmlns:wpi="http://schemas.microsoft.com/office/word/2010/wordprocessingInk" xmlns:wne="http://schemas.microsoft.com/office/word/2006/wordml" xmlns:wps="http://schemas.microsoft.com/office/word/2010/wordprocessingShape" mc:Ignorable="w14 w15 w16se wp14">
   <w:p>
     <w:pPr>
       <w:pStyle w:val="Footer"/>
@@ -17594,7 +17578,7 @@
         <w:rFonts w:ascii="Arial" w:hAnsi="Arial" w:cs="Arial"/>
         <w:noProof/>
       </w:rPr>
-      <w:t>5</w:t>
+      <w:t>4</w:t>
     </w:r>
     <w:r>
       <w:rPr>
@@ -17613,7 +17597,7 @@
 </file>
 
 <file path=word/footnotes.xml><?xml version="1.0" encoding="utf-8"?>
-<w:footnotes xmlns:wpc="http://schemas.microsoft.com/office/word/2010/wordprocessingCanvas" xmlns:mc="http://schemas.openxmlformats.org/markup-compatibility/2006" xmlns:o="urn:schemas-microsoft-com:office:office" xmlns:r="http://schemas.openxmlformats.org/officeDocument/2006/relationships" xmlns:m="http://schemas.openxmlformats.org/officeDocument/2006/math" xmlns:v="urn:schemas-microsoft-com:vml" xmlns:wp14="http://schemas.microsoft.com/office/word/2010/wordprocessingDrawing" xmlns:wp="http://schemas.openxmlformats.org/drawingml/2006/wordprocessingDrawing" xmlns:w10="urn:schemas-microsoft-com:office:word" xmlns:w="http://schemas.openxmlformats.org/wordprocessingml/2006/main" xmlns:w14="http://schemas.microsoft.com/office/word/2010/wordml" xmlns:w15="http://schemas.microsoft.com/office/word/2012/wordml" xmlns:wpg="http://schemas.microsoft.com/office/word/2010/wordprocessingGroup" xmlns:wpi="http://schemas.microsoft.com/office/word/2010/wordprocessingInk" xmlns:wne="http://schemas.microsoft.com/office/word/2006/wordml" xmlns:wps="http://schemas.microsoft.com/office/word/2010/wordprocessingShape" mc:Ignorable="w14 w15 wp14">
+<w:footnotes xmlns:wpc="http://schemas.microsoft.com/office/word/2010/wordprocessingCanvas" xmlns:cx="http://schemas.microsoft.com/office/drawing/2014/chartex" xmlns:cx1="http://schemas.microsoft.com/office/drawing/2015/9/8/chartex" xmlns:mc="http://schemas.openxmlformats.org/markup-compatibility/2006" xmlns:o="urn:schemas-microsoft-com:office:office" xmlns:r="http://schemas.openxmlformats.org/officeDocument/2006/relationships" xmlns:m="http://schemas.openxmlformats.org/officeDocument/2006/math" xmlns:v="urn:schemas-microsoft-com:vml" xmlns:wp14="http://schemas.microsoft.com/office/word/2010/wordprocessingDrawing" xmlns:wp="http://schemas.openxmlformats.org/drawingml/2006/wordprocessingDrawing" xmlns:w10="urn:schemas-microsoft-com:office:word" xmlns:w="http://schemas.openxmlformats.org/wordprocessingml/2006/main" xmlns:w14="http://schemas.microsoft.com/office/word/2010/wordml" xmlns:w15="http://schemas.microsoft.com/office/word/2012/wordml" xmlns:w16se="http://schemas.microsoft.com/office/word/2015/wordml/symex" xmlns:wpg="http://schemas.microsoft.com/office/word/2010/wordprocessingGroup" xmlns:wpi="http://schemas.microsoft.com/office/word/2010/wordprocessingInk" xmlns:wne="http://schemas.microsoft.com/office/word/2006/wordml" xmlns:wps="http://schemas.microsoft.com/office/word/2010/wordprocessingShape" mc:Ignorable="w14 w15 w16se wp14">
   <w:footnote w:type="separator" w:id="-1">
     <w:p>
       <w:r>
@@ -17632,7 +17616,7 @@
 </file>
 
 <file path=word/header1.xml><?xml version="1.0" encoding="utf-8"?>
-<w:hdr xmlns:wpc="http://schemas.microsoft.com/office/word/2010/wordprocessingCanvas" xmlns:mc="http://schemas.openxmlformats.org/markup-compatibility/2006" xmlns:o="urn:schemas-microsoft-com:office:office" xmlns:r="http://schemas.openxmlformats.org/officeDocument/2006/relationships" xmlns:m="http://schemas.openxmlformats.org/officeDocument/2006/math" xmlns:v="urn:schemas-microsoft-com:vml" xmlns:wp14="http://schemas.microsoft.com/office/word/2010/wordprocessingDrawing" xmlns:wp="http://schemas.openxmlformats.org/drawingml/2006/wordprocessingDrawing" xmlns:w10="urn:schemas-microsoft-com:office:word" xmlns:w="http://schemas.openxmlformats.org/wordprocessingml/2006/main" xmlns:w14="http://schemas.microsoft.com/office/word/2010/wordml" xmlns:w15="http://schemas.microsoft.com/office/word/2012/wordml" xmlns:wpg="http://schemas.microsoft.com/office/word/2010/wordprocessingGroup" xmlns:wpi="http://schemas.microsoft.com/office/word/2010/wordprocessingInk" xmlns:wne="http://schemas.microsoft.com/office/word/2006/wordml" xmlns:wps="http://schemas.microsoft.com/office/word/2010/wordprocessingShape" mc:Ignorable="w14 w15 wp14">
+<w:hdr xmlns:wpc="http://schemas.microsoft.com/office/word/2010/wordprocessingCanvas" xmlns:cx="http://schemas.microsoft.com/office/drawing/2014/chartex" xmlns:cx1="http://schemas.microsoft.com/office/drawing/2015/9/8/chartex" xmlns:mc="http://schemas.openxmlformats.org/markup-compatibility/2006" xmlns:o="urn:schemas-microsoft-com:office:office" xmlns:r="http://schemas.openxmlformats.org/officeDocument/2006/relationships" xmlns:m="http://schemas.openxmlformats.org/officeDocument/2006/math" xmlns:v="urn:schemas-microsoft-com:vml" xmlns:wp14="http://schemas.microsoft.com/office/word/2010/wordprocessingDrawing" xmlns:wp="http://schemas.openxmlformats.org/drawingml/2006/wordprocessingDrawing" xmlns:w10="urn:schemas-microsoft-com:office:word" xmlns:w="http://schemas.openxmlformats.org/wordprocessingml/2006/main" xmlns:w14="http://schemas.microsoft.com/office/word/2010/wordml" xmlns:w15="http://schemas.microsoft.com/office/word/2012/wordml" xmlns:w16se="http://schemas.microsoft.com/office/word/2015/wordml/symex" xmlns:wpg="http://schemas.microsoft.com/office/word/2010/wordprocessingGroup" xmlns:wpi="http://schemas.microsoft.com/office/word/2010/wordprocessingInk" xmlns:wne="http://schemas.microsoft.com/office/word/2006/wordml" xmlns:wps="http://schemas.microsoft.com/office/word/2010/wordprocessingShape" mc:Ignorable="w14 w15 w16se wp14">
   <w:p>
     <w:pPr>
       <w:pStyle w:val="Header"/>
@@ -17642,7 +17626,7 @@
 </file>
 
 <file path=word/header2.xml><?xml version="1.0" encoding="utf-8"?>
-<w:hdr xmlns:wpc="http://schemas.microsoft.com/office/word/2010/wordprocessingCanvas" xmlns:mc="http://schemas.openxmlformats.org/markup-compatibility/2006" xmlns:o="urn:schemas-microsoft-com:office:office" xmlns:r="http://schemas.openxmlformats.org/officeDocument/2006/relationships" xmlns:m="http://schemas.openxmlformats.org/officeDocument/2006/math" xmlns:v="urn:schemas-microsoft-com:vml" xmlns:wp14="http://schemas.microsoft.com/office/word/2010/wordprocessingDrawing" xmlns:wp="http://schemas.openxmlformats.org/drawingml/2006/wordprocessingDrawing" xmlns:w10="urn:schemas-microsoft-com:office:word" xmlns:w="http://schemas.openxmlformats.org/wordprocessingml/2006/main" xmlns:w14="http://schemas.microsoft.com/office/word/2010/wordml" xmlns:w15="http://schemas.microsoft.com/office/word/2012/wordml" xmlns:wpg="http://schemas.microsoft.com/office/word/2010/wordprocessingGroup" xmlns:wpi="http://schemas.microsoft.com/office/word/2010/wordprocessingInk" xmlns:wne="http://schemas.microsoft.com/office/word/2006/wordml" xmlns:wps="http://schemas.microsoft.com/office/word/2010/wordprocessingShape" mc:Ignorable="w14 w15 wp14">
+<w:hdr xmlns:wpc="http://schemas.microsoft.com/office/word/2010/wordprocessingCanvas" xmlns:cx="http://schemas.microsoft.com/office/drawing/2014/chartex" xmlns:cx1="http://schemas.microsoft.com/office/drawing/2015/9/8/chartex" xmlns:mc="http://schemas.openxmlformats.org/markup-compatibility/2006" xmlns:o="urn:schemas-microsoft-com:office:office" xmlns:r="http://schemas.openxmlformats.org/officeDocument/2006/relationships" xmlns:m="http://schemas.openxmlformats.org/officeDocument/2006/math" xmlns:v="urn:schemas-microsoft-com:vml" xmlns:wp14="http://schemas.microsoft.com/office/word/2010/wordprocessingDrawing" xmlns:wp="http://schemas.openxmlformats.org/drawingml/2006/wordprocessingDrawing" xmlns:w10="urn:schemas-microsoft-com:office:word" xmlns:w="http://schemas.openxmlformats.org/wordprocessingml/2006/main" xmlns:w14="http://schemas.microsoft.com/office/word/2010/wordml" xmlns:w15="http://schemas.microsoft.com/office/word/2012/wordml" xmlns:w16se="http://schemas.microsoft.com/office/word/2015/wordml/symex" xmlns:wpg="http://schemas.microsoft.com/office/word/2010/wordprocessingGroup" xmlns:wpi="http://schemas.microsoft.com/office/word/2010/wordprocessingInk" xmlns:wne="http://schemas.microsoft.com/office/word/2006/wordml" xmlns:wps="http://schemas.microsoft.com/office/word/2010/wordprocessingShape" mc:Ignorable="w14 w15 w16se wp14">
   <w:p>
     <w:pPr>
       <w:pStyle w:val="Header"/>
@@ -17662,7 +17646,7 @@
 </file>
 
 <file path=word/header3.xml><?xml version="1.0" encoding="utf-8"?>
-<w:hdr xmlns:wpc="http://schemas.microsoft.com/office/word/2010/wordprocessingCanvas" xmlns:mc="http://schemas.openxmlformats.org/markup-compatibility/2006" xmlns:o="urn:schemas-microsoft-com:office:office" xmlns:r="http://schemas.openxmlformats.org/officeDocument/2006/relationships" xmlns:m="http://schemas.openxmlformats.org/officeDocument/2006/math" xmlns:v="urn:schemas-microsoft-com:vml" xmlns:wp14="http://schemas.microsoft.com/office/word/2010/wordprocessingDrawing" xmlns:wp="http://schemas.openxmlformats.org/drawingml/2006/wordprocessingDrawing" xmlns:w10="urn:schemas-microsoft-com:office:word" xmlns:w="http://schemas.openxmlformats.org/wordprocessingml/2006/main" xmlns:w14="http://schemas.microsoft.com/office/word/2010/wordml" xmlns:w15="http://schemas.microsoft.com/office/word/2012/wordml" xmlns:wpg="http://schemas.microsoft.com/office/word/2010/wordprocessingGroup" xmlns:wpi="http://schemas.microsoft.com/office/word/2010/wordprocessingInk" xmlns:wne="http://schemas.microsoft.com/office/word/2006/wordml" xmlns:wps="http://schemas.microsoft.com/office/word/2010/wordprocessingShape" mc:Ignorable="w14 w15 wp14">
+<w:hdr xmlns:wpc="http://schemas.microsoft.com/office/word/2010/wordprocessingCanvas" xmlns:cx="http://schemas.microsoft.com/office/drawing/2014/chartex" xmlns:cx1="http://schemas.microsoft.com/office/drawing/2015/9/8/chartex" xmlns:mc="http://schemas.openxmlformats.org/markup-compatibility/2006" xmlns:o="urn:schemas-microsoft-com:office:office" xmlns:r="http://schemas.openxmlformats.org/officeDocument/2006/relationships" xmlns:m="http://schemas.openxmlformats.org/officeDocument/2006/math" xmlns:v="urn:schemas-microsoft-com:vml" xmlns:wp14="http://schemas.microsoft.com/office/word/2010/wordprocessingDrawing" xmlns:wp="http://schemas.openxmlformats.org/drawingml/2006/wordprocessingDrawing" xmlns:w10="urn:schemas-microsoft-com:office:word" xmlns:w="http://schemas.openxmlformats.org/wordprocessingml/2006/main" xmlns:w14="http://schemas.microsoft.com/office/word/2010/wordml" xmlns:w15="http://schemas.microsoft.com/office/word/2012/wordml" xmlns:w16se="http://schemas.microsoft.com/office/word/2015/wordml/symex" xmlns:wpg="http://schemas.microsoft.com/office/word/2010/wordprocessingGroup" xmlns:wpi="http://schemas.microsoft.com/office/word/2010/wordprocessingInk" xmlns:wne="http://schemas.microsoft.com/office/word/2006/wordml" xmlns:wps="http://schemas.microsoft.com/office/word/2010/wordprocessingShape" mc:Ignorable="w14 w15 w16se wp14">
   <w:p>
     <w:pPr>
       <w:pStyle w:val="Header"/>
@@ -17672,7 +17656,7 @@
 </file>
 
 <file path=word/header4.xml><?xml version="1.0" encoding="utf-8"?>
-<w:hdr xmlns:wpc="http://schemas.microsoft.com/office/word/2010/wordprocessingCanvas" xmlns:mc="http://schemas.openxmlformats.org/markup-compatibility/2006" xmlns:o="urn:schemas-microsoft-com:office:office" xmlns:r="http://schemas.openxmlformats.org/officeDocument/2006/relationships" xmlns:m="http://schemas.openxmlformats.org/officeDocument/2006/math" xmlns:v="urn:schemas-microsoft-com:vml" xmlns:wp14="http://schemas.microsoft.com/office/word/2010/wordprocessingDrawing" xmlns:wp="http://schemas.openxmlformats.org/drawingml/2006/wordprocessingDrawing" xmlns:w10="urn:schemas-microsoft-com:office:word" xmlns:w="http://schemas.openxmlformats.org/wordprocessingml/2006/main" xmlns:w14="http://schemas.microsoft.com/office/word/2010/wordml" xmlns:w15="http://schemas.microsoft.com/office/word/2012/wordml" xmlns:wpg="http://schemas.microsoft.com/office/word/2010/wordprocessingGroup" xmlns:wpi="http://schemas.microsoft.com/office/word/2010/wordprocessingInk" xmlns:wne="http://schemas.microsoft.com/office/word/2006/wordml" xmlns:wps="http://schemas.microsoft.com/office/word/2010/wordprocessingShape" mc:Ignorable="w14 w15 wp14">
+<w:hdr xmlns:wpc="http://schemas.microsoft.com/office/word/2010/wordprocessingCanvas" xmlns:cx="http://schemas.microsoft.com/office/drawing/2014/chartex" xmlns:cx1="http://schemas.microsoft.com/office/drawing/2015/9/8/chartex" xmlns:mc="http://schemas.openxmlformats.org/markup-compatibility/2006" xmlns:o="urn:schemas-microsoft-com:office:office" xmlns:r="http://schemas.openxmlformats.org/officeDocument/2006/relationships" xmlns:m="http://schemas.openxmlformats.org/officeDocument/2006/math" xmlns:v="urn:schemas-microsoft-com:vml" xmlns:wp14="http://schemas.microsoft.com/office/word/2010/wordprocessingDrawing" xmlns:wp="http://schemas.openxmlformats.org/drawingml/2006/wordprocessingDrawing" xmlns:w10="urn:schemas-microsoft-com:office:word" xmlns:w="http://schemas.openxmlformats.org/wordprocessingml/2006/main" xmlns:w14="http://schemas.microsoft.com/office/word/2010/wordml" xmlns:w15="http://schemas.microsoft.com/office/word/2012/wordml" xmlns:w16se="http://schemas.microsoft.com/office/word/2015/wordml/symex" xmlns:wpg="http://schemas.microsoft.com/office/word/2010/wordprocessingGroup" xmlns:wpi="http://schemas.microsoft.com/office/word/2010/wordprocessingInk" xmlns:wne="http://schemas.microsoft.com/office/word/2006/wordml" xmlns:wps="http://schemas.microsoft.com/office/word/2010/wordprocessingShape" mc:Ignorable="w14 w15 w16se wp14">
   <w:p>
     <w:pPr>
       <w:pStyle w:val="Header"/>
@@ -17716,7 +17700,7 @@
 </file>
 
 <file path=word/numbering.xml><?xml version="1.0" encoding="utf-8"?>
-<w:numbering xmlns:wpc="http://schemas.microsoft.com/office/word/2010/wordprocessingCanvas" xmlns:mc="http://schemas.openxmlformats.org/markup-compatibility/2006" xmlns:o="urn:schemas-microsoft-com:office:office" xmlns:r="http://schemas.openxmlformats.org/officeDocument/2006/relationships" xmlns:m="http://schemas.openxmlformats.org/officeDocument/2006/math" xmlns:v="urn:schemas-microsoft-com:vml" xmlns:wp14="http://schemas.microsoft.com/office/word/2010/wordprocessingDrawing" xmlns:wp="http://schemas.openxmlformats.org/drawingml/2006/wordprocessingDrawing" xmlns:w10="urn:schemas-microsoft-com:office:word" xmlns:w="http://schemas.openxmlformats.org/wordprocessingml/2006/main" xmlns:w14="http://schemas.microsoft.com/office/word/2010/wordml" xmlns:w15="http://schemas.microsoft.com/office/word/2012/wordml" xmlns:wpg="http://schemas.microsoft.com/office/word/2010/wordprocessingGroup" xmlns:wpi="http://schemas.microsoft.com/office/word/2010/wordprocessingInk" xmlns:wne="http://schemas.microsoft.com/office/word/2006/wordml" xmlns:wps="http://schemas.microsoft.com/office/word/2010/wordprocessingShape" mc:Ignorable="w14 w15 wp14">
+<w:numbering xmlns:wpc="http://schemas.microsoft.com/office/word/2010/wordprocessingCanvas" xmlns:cx="http://schemas.microsoft.com/office/drawing/2014/chartex" xmlns:cx1="http://schemas.microsoft.com/office/drawing/2015/9/8/chartex" xmlns:mc="http://schemas.openxmlformats.org/markup-compatibility/2006" xmlns:o="urn:schemas-microsoft-com:office:office" xmlns:r="http://schemas.openxmlformats.org/officeDocument/2006/relationships" xmlns:m="http://schemas.openxmlformats.org/officeDocument/2006/math" xmlns:v="urn:schemas-microsoft-com:vml" xmlns:wp14="http://schemas.microsoft.com/office/word/2010/wordprocessingDrawing" xmlns:wp="http://schemas.openxmlformats.org/drawingml/2006/wordprocessingDrawing" xmlns:w10="urn:schemas-microsoft-com:office:word" xmlns:w="http://schemas.openxmlformats.org/wordprocessingml/2006/main" xmlns:w14="http://schemas.microsoft.com/office/word/2010/wordml" xmlns:w15="http://schemas.microsoft.com/office/word/2012/wordml" xmlns:w16se="http://schemas.microsoft.com/office/word/2015/wordml/symex" xmlns:wpg="http://schemas.microsoft.com/office/word/2010/wordprocessingGroup" xmlns:wpi="http://schemas.microsoft.com/office/word/2010/wordprocessingInk" xmlns:wne="http://schemas.microsoft.com/office/word/2006/wordml" xmlns:wps="http://schemas.microsoft.com/office/word/2010/wordprocessingShape" mc:Ignorable="w14 w15 w16se wp14">
   <w:abstractNum w:abstractNumId="0" w15:restartNumberingAfterBreak="0">
     <w:nsid w:val="027F602A"/>
     <w:multiLevelType w:val="multilevel"/>
@@ -19182,7 +19166,7 @@
 </file>
 
 <file path=word/styles.xml><?xml version="1.0" encoding="utf-8"?>
-<w:styles xmlns:mc="http://schemas.openxmlformats.org/markup-compatibility/2006" xmlns:r="http://schemas.openxmlformats.org/officeDocument/2006/relationships" xmlns:w="http://schemas.openxmlformats.org/wordprocessingml/2006/main" xmlns:w14="http://schemas.microsoft.com/office/word/2010/wordml" xmlns:w15="http://schemas.microsoft.com/office/word/2012/wordml" mc:Ignorable="w14 w15">
+<w:styles xmlns:mc="http://schemas.openxmlformats.org/markup-compatibility/2006" xmlns:r="http://schemas.openxmlformats.org/officeDocument/2006/relationships" xmlns:w="http://schemas.openxmlformats.org/wordprocessingml/2006/main" xmlns:w14="http://schemas.microsoft.com/office/word/2010/wordml" xmlns:w15="http://schemas.microsoft.com/office/word/2012/wordml" xmlns:w16se="http://schemas.microsoft.com/office/word/2015/wordml/symex" mc:Ignorable="w14 w15 w16se">
   <w:docDefaults>
     <w:rPrDefault>
       <w:rPr>
@@ -20704,7 +20688,7 @@
 </file>
 
 <file path=customXml/itemProps1.xml><?xml version="1.0" encoding="utf-8"?>
-<ds:datastoreItem xmlns:ds="http://schemas.openxmlformats.org/officeDocument/2006/customXml" ds:itemID="{0FACF9BB-5946-4CA7-8AB5-00C80FFA0AED}">
+<ds:datastoreItem xmlns:ds="http://schemas.openxmlformats.org/officeDocument/2006/customXml" ds:itemID="{98BC59CB-1C97-4918-95EB-CAEEB7FD2C06}">
   <ds:schemaRefs>
     <ds:schemaRef ds:uri="http://schemas.openxmlformats.org/officeDocument/2006/bibliography"/>
   </ds:schemaRefs>

</xml_diff>